<commit_message>
Tue, Feb 12, 2019  9:06:58 AM
</commit_message>
<xml_diff>
--- a/Homework/Hw1P2.docx
+++ b/Homework/Hw1P2.docx
@@ -1,25 +1,78 @@
 
 <file path=word/document.xml><?xml version="1.0" encoding="utf-8"?>
-<w:document xmlns:wpc="http://schemas.microsoft.com/office/word/2010/wordprocessingCanvas" xmlns:cx="http://schemas.microsoft.com/office/drawing/2014/chartex" xmlns:cx1="http://schemas.microsoft.com/office/drawing/2015/9/8/chartex" xmlns:mc="http://schemas.openxmlformats.org/markup-compatibility/2006" xmlns:o="urn:schemas-microsoft-com:office:office" xmlns:r="http://schemas.openxmlformats.org/officeDocument/2006/relationships" xmlns:m="http://schemas.openxmlformats.org/officeDocument/2006/math" xmlns:v="urn:schemas-microsoft-com:vml" xmlns:wp14="http://schemas.microsoft.com/office/word/2010/wordprocessingDrawing" xmlns:wp="http://schemas.openxmlformats.org/drawingml/2006/wordprocessingDrawing" xmlns:w10="urn:schemas-microsoft-com:office:word" xmlns:w="http://schemas.openxmlformats.org/wordprocessingml/2006/main" xmlns:w14="http://schemas.microsoft.com/office/word/2010/wordml" xmlns:w15="http://schemas.microsoft.com/office/word/2012/wordml" xmlns:w16se="http://schemas.microsoft.com/office/word/2015/wordml/symex" xmlns:wpg="http://schemas.microsoft.com/office/word/2010/wordprocessingGroup" xmlns:wpi="http://schemas.microsoft.com/office/word/2010/wordprocessingInk" xmlns:wne="http://schemas.microsoft.com/office/word/2006/wordml" xmlns:wps="http://schemas.microsoft.com/office/word/2010/wordprocessingShape" mc:Ignorable="w14 w15 w16se wp14">
+<w:document xmlns:wpc="http://schemas.microsoft.com/office/word/2010/wordprocessingCanvas" xmlns:cx="http://schemas.microsoft.com/office/drawing/2014/chartex" xmlns:cx1="http://schemas.microsoft.com/office/drawing/2015/9/8/chartex" xmlns:cx2="http://schemas.microsoft.com/office/drawing/2015/10/21/chartex" xmlns:cx3="http://schemas.microsoft.com/office/drawing/2016/5/9/chartex" xmlns:cx4="http://schemas.microsoft.com/office/drawing/2016/5/10/chartex" xmlns:cx5="http://schemas.microsoft.com/office/drawing/2016/5/11/chartex" xmlns:cx6="http://schemas.microsoft.com/office/drawing/2016/5/12/chartex" xmlns:cx7="http://schemas.microsoft.com/office/drawing/2016/5/13/chartex" xmlns:cx8="http://schemas.microsoft.com/office/drawing/2016/5/14/chartex" xmlns:mc="http://schemas.openxmlformats.org/markup-compatibility/2006" xmlns:aink="http://schemas.microsoft.com/office/drawing/2016/ink" xmlns:am3d="http://schemas.microsoft.com/office/drawing/2017/model3d" xmlns:o="urn:schemas-microsoft-com:office:office" xmlns:r="http://schemas.openxmlformats.org/officeDocument/2006/relationships" xmlns:m="http://schemas.openxmlformats.org/officeDocument/2006/math" xmlns:v="urn:schemas-microsoft-com:vml" xmlns:wp14="http://schemas.microsoft.com/office/word/2010/wordprocessingDrawing" xmlns:wp="http://schemas.openxmlformats.org/drawingml/2006/wordprocessingDrawing" xmlns:w10="urn:schemas-microsoft-com:office:word" xmlns:w="http://schemas.openxmlformats.org/wordprocessingml/2006/main" xmlns:w14="http://schemas.microsoft.com/office/word/2010/wordml" xmlns:w15="http://schemas.microsoft.com/office/word/2012/wordml" xmlns:w16cid="http://schemas.microsoft.com/office/word/2016/wordml/cid" xmlns:w16se="http://schemas.microsoft.com/office/word/2015/wordml/symex" xmlns:wpg="http://schemas.microsoft.com/office/word/2010/wordprocessingGroup" xmlns:wpi="http://schemas.microsoft.com/office/word/2010/wordprocessingInk" xmlns:wne="http://schemas.microsoft.com/office/word/2006/wordml" xmlns:wps="http://schemas.microsoft.com/office/word/2010/wordprocessingShape" mc:Ignorable="w14 w15 w16se w16cid wp14">
   <w:body>
+    <w:p>
+      <w:pPr>
+        <w:spacing w:before="45" w:after="75" w:line="300" w:lineRule="atLeast"/>
+        <w:ind w:right="150"/>
+        <w:outlineLvl w:val="1"/>
+        <w:rPr>
+          <w:rFonts w:ascii="Helvetica" w:eastAsia="Times New Roman" w:hAnsi="Helvetica" w:cs="Helvetica"/>
+          <w:b/>
+          <w:bCs/>
+          <w:color w:val="3C3C3C"/>
+          <w:sz w:val="30"/>
+          <w:szCs w:val="30"/>
+        </w:rPr>
+      </w:pPr>
+      <w:r>
+        <w:rPr>
+          <w:rFonts w:ascii="Helvetica" w:eastAsia="Times New Roman" w:hAnsi="Helvetica" w:cs="Helvetica"/>
+          <w:b/>
+          <w:bCs/>
+          <w:color w:val="3C3C3C"/>
+          <w:sz w:val="30"/>
+          <w:szCs w:val="30"/>
+        </w:rPr>
+        <w:t>Problem 2</w:t>
+      </w:r>
+    </w:p>
+    <w:p>
+      <w:pPr>
+        <w:spacing w:before="225" w:after="75" w:line="270" w:lineRule="atLeast"/>
+        <w:ind w:right="150"/>
+        <w:outlineLvl w:val="2"/>
+        <w:rPr>
+          <w:rFonts w:ascii="Helvetica" w:eastAsia="Times New Roman" w:hAnsi="Helvetica" w:cs="Helvetica"/>
+          <w:b/>
+          <w:bCs/>
+          <w:color w:val="3C3C3C"/>
+          <w:sz w:val="26"/>
+          <w:szCs w:val="26"/>
+        </w:rPr>
+      </w:pPr>
+      <w:r>
+        <w:rPr>
+          <w:rFonts w:ascii="Helvetica" w:eastAsia="Times New Roman" w:hAnsi="Helvetica" w:cs="Helvetica"/>
+          <w:b/>
+          <w:bCs/>
+          <w:color w:val="3C3C3C"/>
+          <w:sz w:val="26"/>
+          <w:szCs w:val="26"/>
+        </w:rPr>
+        <w:t>Part (A)</w:t>
+      </w:r>
+    </w:p>
     <w:p>
       <w:r>
         <w:rPr>
           <w:noProof/>
+          <w:sz w:val="18"/>
         </w:rPr>
         <w:drawing>
-          <wp:anchor distT="0" distB="0" distL="114300" distR="114300" simplePos="0" relativeHeight="251658240" behindDoc="0" locked="0" layoutInCell="1" allowOverlap="1">
+          <wp:anchor distT="0" distB="0" distL="114300" distR="114300" simplePos="0" relativeHeight="251658240" behindDoc="0" locked="0" layoutInCell="1" allowOverlap="1" wp14:anchorId="18C86653" wp14:editId="0D0A3E1A">
             <wp:simplePos x="0" y="0"/>
-            <wp:positionH relativeFrom="margin">
-              <wp:align>left</wp:align>
+            <wp:positionH relativeFrom="column">
+              <wp:posOffset>438150</wp:posOffset>
             </wp:positionH>
             <wp:positionV relativeFrom="paragraph">
-              <wp:posOffset>0</wp:posOffset>
+              <wp:posOffset>172085</wp:posOffset>
             </wp:positionV>
-            <wp:extent cx="5715000" cy="4165966"/>
-            <wp:effectExtent l="0" t="0" r="0" b="6350"/>
+            <wp:extent cx="5107305" cy="3801110"/>
+            <wp:effectExtent l="0" t="0" r="0" b="8890"/>
             <wp:wrapTopAndBottom/>
-            <wp:docPr id="1" name="Picture 1"/>
+            <wp:docPr id="3" name="Picture 3" descr="A close up of a logo&#10;&#10;Description automatically generated"/>
             <wp:cNvGraphicFramePr>
               <a:graphicFrameLocks xmlns:a="http://schemas.openxmlformats.org/drawingml/2006/main" noChangeAspect="1"/>
             </wp:cNvGraphicFramePr>
@@ -27,7 +80,7 @@
               <a:graphicData uri="http://schemas.openxmlformats.org/drawingml/2006/picture">
                 <pic:pic xmlns:pic="http://schemas.openxmlformats.org/drawingml/2006/picture">
                   <pic:nvPicPr>
-                    <pic:cNvPr id="1" name="HW1P2fig1.png"/>
+                    <pic:cNvPr id="3" name="HW1P2fig1.png"/>
                     <pic:cNvPicPr/>
                   </pic:nvPicPr>
                   <pic:blipFill>
@@ -45,7 +98,7 @@
                   <pic:spPr>
                     <a:xfrm>
                       <a:off x="0" y="0"/>
-                      <a:ext cx="5715000" cy="4165966"/>
+                      <a:ext cx="5107305" cy="3801110"/>
                     </a:xfrm>
                     <a:prstGeom prst="rect">
                       <a:avLst/>
@@ -54,6 +107,12 @@
                 </pic:pic>
               </a:graphicData>
             </a:graphic>
+            <wp14:sizeRelH relativeFrom="margin">
+              <wp14:pctWidth>0</wp14:pctWidth>
+            </wp14:sizeRelH>
+            <wp14:sizeRelV relativeFrom="margin">
+              <wp14:pctHeight>0</wp14:pctHeight>
+            </wp14:sizeRelV>
           </wp:anchor>
         </w:drawing>
       </w:r>
@@ -72,9 +131,982 @@
     <w:p/>
     <w:p/>
     <w:p>
+      <w:r>
+        <w:rPr>
+          <w:noProof/>
+        </w:rPr>
+        <w:lastRenderedPageBreak/>
+        <w:drawing>
+          <wp:anchor distT="0" distB="0" distL="114300" distR="114300" simplePos="0" relativeHeight="251657215" behindDoc="0" locked="0" layoutInCell="1" allowOverlap="1" wp14:anchorId="3E40380E" wp14:editId="09FE04D6">
+            <wp:simplePos x="0" y="0"/>
+            <wp:positionH relativeFrom="column">
+              <wp:posOffset>2705100</wp:posOffset>
+            </wp:positionH>
+            <wp:positionV relativeFrom="paragraph">
+              <wp:posOffset>9525</wp:posOffset>
+            </wp:positionV>
+            <wp:extent cx="4149090" cy="3048000"/>
+            <wp:effectExtent l="0" t="0" r="3810" b="0"/>
+            <wp:wrapTopAndBottom/>
+            <wp:docPr id="5" name="Picture 5" descr="A close up of a map&#10;&#10;Description automatically generated"/>
+            <wp:cNvGraphicFramePr>
+              <a:graphicFrameLocks xmlns:a="http://schemas.openxmlformats.org/drawingml/2006/main" noChangeAspect="1"/>
+            </wp:cNvGraphicFramePr>
+            <a:graphic xmlns:a="http://schemas.openxmlformats.org/drawingml/2006/main">
+              <a:graphicData uri="http://schemas.openxmlformats.org/drawingml/2006/picture">
+                <pic:pic xmlns:pic="http://schemas.openxmlformats.org/drawingml/2006/picture">
+                  <pic:nvPicPr>
+                    <pic:cNvPr id="5" name="HW1P2fig2a.png"/>
+                    <pic:cNvPicPr/>
+                  </pic:nvPicPr>
+                  <pic:blipFill>
+                    <a:blip r:embed="rId5">
+                      <a:extLst>
+                        <a:ext uri="{28A0092B-C50C-407E-A947-70E740481C1C}">
+                          <a14:useLocalDpi xmlns:a14="http://schemas.microsoft.com/office/drawing/2010/main" val="0"/>
+                        </a:ext>
+                      </a:extLst>
+                    </a:blip>
+                    <a:stretch>
+                      <a:fillRect/>
+                    </a:stretch>
+                  </pic:blipFill>
+                  <pic:spPr>
+                    <a:xfrm>
+                      <a:off x="0" y="0"/>
+                      <a:ext cx="4149090" cy="3048000"/>
+                    </a:xfrm>
+                    <a:prstGeom prst="rect">
+                      <a:avLst/>
+                    </a:prstGeom>
+                  </pic:spPr>
+                </pic:pic>
+              </a:graphicData>
+            </a:graphic>
+            <wp14:sizeRelH relativeFrom="margin">
+              <wp14:pctWidth>0</wp14:pctWidth>
+            </wp14:sizeRelH>
+            <wp14:sizeRelV relativeFrom="margin">
+              <wp14:pctHeight>0</wp14:pctHeight>
+            </wp14:sizeRelV>
+          </wp:anchor>
+        </w:drawing>
+      </w:r>
+      <w:r>
+        <w:rPr>
+          <w:noProof/>
+        </w:rPr>
+        <mc:AlternateContent>
+          <mc:Choice Requires="wps">
+            <w:drawing>
+              <wp:anchor distT="0" distB="0" distL="114300" distR="114300" simplePos="0" relativeHeight="251662336" behindDoc="0" locked="0" layoutInCell="1" allowOverlap="1" wp14:anchorId="123FA75E" wp14:editId="2909716E">
+                <wp:simplePos x="0" y="0"/>
+                <wp:positionH relativeFrom="column">
+                  <wp:posOffset>1253490</wp:posOffset>
+                </wp:positionH>
+                <wp:positionV relativeFrom="paragraph">
+                  <wp:posOffset>1266825</wp:posOffset>
+                </wp:positionV>
+                <wp:extent cx="85725" cy="95250"/>
+                <wp:effectExtent l="0" t="0" r="28575" b="19050"/>
+                <wp:wrapNone/>
+                <wp:docPr id="7" name="Oval 7"/>
+                <wp:cNvGraphicFramePr/>
+                <a:graphic xmlns:a="http://schemas.openxmlformats.org/drawingml/2006/main">
+                  <a:graphicData uri="http://schemas.microsoft.com/office/word/2010/wordprocessingShape">
+                    <wps:wsp>
+                      <wps:cNvSpPr/>
+                      <wps:spPr>
+                        <a:xfrm>
+                          <a:off x="0" y="0"/>
+                          <a:ext cx="85725" cy="95250"/>
+                        </a:xfrm>
+                        <a:prstGeom prst="ellipse">
+                          <a:avLst/>
+                        </a:prstGeom>
+                        <a:noFill/>
+                        <a:ln>
+                          <a:solidFill>
+                            <a:srgbClr val="FF0000"/>
+                          </a:solidFill>
+                        </a:ln>
+                      </wps:spPr>
+                      <wps:style>
+                        <a:lnRef idx="2">
+                          <a:schemeClr val="accent1">
+                            <a:shade val="50000"/>
+                          </a:schemeClr>
+                        </a:lnRef>
+                        <a:fillRef idx="1">
+                          <a:schemeClr val="accent1"/>
+                        </a:fillRef>
+                        <a:effectRef idx="0">
+                          <a:schemeClr val="accent1"/>
+                        </a:effectRef>
+                        <a:fontRef idx="minor">
+                          <a:schemeClr val="lt1"/>
+                        </a:fontRef>
+                      </wps:style>
+                      <wps:bodyPr rot="0" spcFirstLastPara="0" vertOverflow="overflow" horzOverflow="overflow" vert="horz" wrap="square" lIns="91440" tIns="45720" rIns="91440" bIns="45720" numCol="1" spcCol="0" rtlCol="0" fromWordArt="0" anchor="ctr" anchorCtr="0" forceAA="0" compatLnSpc="1">
+                        <a:prstTxWarp prst="textNoShape">
+                          <a:avLst/>
+                        </a:prstTxWarp>
+                        <a:noAutofit/>
+                      </wps:bodyPr>
+                    </wps:wsp>
+                  </a:graphicData>
+                </a:graphic>
+                <wp14:sizeRelH relativeFrom="margin">
+                  <wp14:pctWidth>0</wp14:pctWidth>
+                </wp14:sizeRelH>
+              </wp:anchor>
+            </w:drawing>
+          </mc:Choice>
+          <mc:Fallback>
+            <w:pict>
+              <v:oval w14:anchorId="1474C55D" id="Oval 7" o:spid="_x0000_s1026" style="position:absolute;margin-left:98.7pt;margin-top:99.75pt;width:6.75pt;height:7.5pt;z-index:251662336;visibility:visible;mso-wrap-style:square;mso-width-percent:0;mso-wrap-distance-left:9pt;mso-wrap-distance-top:0;mso-wrap-distance-right:9pt;mso-wrap-distance-bottom:0;mso-position-horizontal:absolute;mso-position-horizontal-relative:text;mso-position-vertical:absolute;mso-position-vertical-relative:text;mso-width-percent:0;mso-width-relative:margin;v-text-anchor:middle" o:gfxdata="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" filled="f" strokecolor="red" strokeweight="1pt">
+                <v:stroke joinstyle="miter"/>
+              </v:oval>
+            </w:pict>
+          </mc:Fallback>
+        </mc:AlternateContent>
+      </w:r>
+      <w:r>
+        <w:rPr>
+          <w:noProof/>
+        </w:rPr>
+        <mc:AlternateContent>
+          <mc:Choice Requires="wps">
+            <w:drawing>
+              <wp:anchor distT="0" distB="0" distL="114300" distR="114300" simplePos="0" relativeHeight="251660288" behindDoc="0" locked="0" layoutInCell="1" allowOverlap="1" wp14:anchorId="5B83B4EE" wp14:editId="1AABAA60">
+                <wp:simplePos x="0" y="0"/>
+                <wp:positionH relativeFrom="column">
+                  <wp:posOffset>1057275</wp:posOffset>
+                </wp:positionH>
+                <wp:positionV relativeFrom="paragraph">
+                  <wp:posOffset>1219200</wp:posOffset>
+                </wp:positionV>
+                <wp:extent cx="85725" cy="95250"/>
+                <wp:effectExtent l="0" t="0" r="28575" b="19050"/>
+                <wp:wrapNone/>
+                <wp:docPr id="6" name="Oval 6"/>
+                <wp:cNvGraphicFramePr/>
+                <a:graphic xmlns:a="http://schemas.openxmlformats.org/drawingml/2006/main">
+                  <a:graphicData uri="http://schemas.microsoft.com/office/word/2010/wordprocessingShape">
+                    <wps:wsp>
+                      <wps:cNvSpPr/>
+                      <wps:spPr>
+                        <a:xfrm>
+                          <a:off x="0" y="0"/>
+                          <a:ext cx="85725" cy="95250"/>
+                        </a:xfrm>
+                        <a:prstGeom prst="ellipse">
+                          <a:avLst/>
+                        </a:prstGeom>
+                        <a:noFill/>
+                        <a:ln>
+                          <a:solidFill>
+                            <a:srgbClr val="FF0000"/>
+                          </a:solidFill>
+                        </a:ln>
+                      </wps:spPr>
+                      <wps:style>
+                        <a:lnRef idx="2">
+                          <a:schemeClr val="accent1">
+                            <a:shade val="50000"/>
+                          </a:schemeClr>
+                        </a:lnRef>
+                        <a:fillRef idx="1">
+                          <a:schemeClr val="accent1"/>
+                        </a:fillRef>
+                        <a:effectRef idx="0">
+                          <a:schemeClr val="accent1"/>
+                        </a:effectRef>
+                        <a:fontRef idx="minor">
+                          <a:schemeClr val="lt1"/>
+                        </a:fontRef>
+                      </wps:style>
+                      <wps:bodyPr rot="0" spcFirstLastPara="0" vertOverflow="overflow" horzOverflow="overflow" vert="horz" wrap="square" lIns="91440" tIns="45720" rIns="91440" bIns="45720" numCol="1" spcCol="0" rtlCol="0" fromWordArt="0" anchor="ctr" anchorCtr="0" forceAA="0" compatLnSpc="1">
+                        <a:prstTxWarp prst="textNoShape">
+                          <a:avLst/>
+                        </a:prstTxWarp>
+                        <a:noAutofit/>
+                      </wps:bodyPr>
+                    </wps:wsp>
+                  </a:graphicData>
+                </a:graphic>
+              </wp:anchor>
+            </w:drawing>
+          </mc:Choice>
+          <mc:Fallback>
+            <w:pict>
+              <v:oval w14:anchorId="6E460062" id="Oval 6" o:spid="_x0000_s1026" style="position:absolute;margin-left:83.25pt;margin-top:96pt;width:6.75pt;height:7.5pt;z-index:251660288;visibility:visible;mso-wrap-style:square;mso-wrap-distance-left:9pt;mso-wrap-distance-top:0;mso-wrap-distance-right:9pt;mso-wrap-distance-bottom:0;mso-position-horizontal:absolute;mso-position-horizontal-relative:text;mso-position-vertical:absolute;mso-position-vertical-relative:text;v-text-anchor:middle" o:gfxdata="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" filled="f" strokecolor="red" strokeweight="1pt">
+                <v:stroke joinstyle="miter"/>
+              </v:oval>
+            </w:pict>
+          </mc:Fallback>
+        </mc:AlternateContent>
+      </w:r>
+      <w:r>
+        <w:rPr>
+          <w:noProof/>
+        </w:rPr>
+        <w:drawing>
+          <wp:anchor distT="0" distB="0" distL="114300" distR="114300" simplePos="0" relativeHeight="251659264" behindDoc="0" locked="0" layoutInCell="1" allowOverlap="1" wp14:anchorId="2B636CDC" wp14:editId="7A9BF0E1">
+            <wp:simplePos x="0" y="0"/>
+            <wp:positionH relativeFrom="column">
+              <wp:posOffset>-742950</wp:posOffset>
+            </wp:positionH>
+            <wp:positionV relativeFrom="paragraph">
+              <wp:posOffset>0</wp:posOffset>
+            </wp:positionV>
+            <wp:extent cx="3721100" cy="2790825"/>
+            <wp:effectExtent l="0" t="0" r="0" b="9525"/>
+            <wp:wrapTopAndBottom/>
+            <wp:docPr id="4" name="Picture 4" descr="A close up of a logo&#10;&#10;Description automatically generated"/>
+            <wp:cNvGraphicFramePr>
+              <a:graphicFrameLocks xmlns:a="http://schemas.openxmlformats.org/drawingml/2006/main" noChangeAspect="1"/>
+            </wp:cNvGraphicFramePr>
+            <a:graphic xmlns:a="http://schemas.openxmlformats.org/drawingml/2006/main">
+              <a:graphicData uri="http://schemas.openxmlformats.org/drawingml/2006/picture">
+                <pic:pic xmlns:pic="http://schemas.openxmlformats.org/drawingml/2006/picture">
+                  <pic:nvPicPr>
+                    <pic:cNvPr id="4" name="HW1P2fig2b.png"/>
+                    <pic:cNvPicPr/>
+                  </pic:nvPicPr>
+                  <pic:blipFill>
+                    <a:blip r:embed="rId6">
+                      <a:extLst>
+                        <a:ext uri="{28A0092B-C50C-407E-A947-70E740481C1C}">
+                          <a14:useLocalDpi xmlns:a14="http://schemas.microsoft.com/office/drawing/2010/main" val="0"/>
+                        </a:ext>
+                      </a:extLst>
+                    </a:blip>
+                    <a:stretch>
+                      <a:fillRect/>
+                    </a:stretch>
+                  </pic:blipFill>
+                  <pic:spPr>
+                    <a:xfrm>
+                      <a:off x="0" y="0"/>
+                      <a:ext cx="3721100" cy="2790825"/>
+                    </a:xfrm>
+                    <a:prstGeom prst="rect">
+                      <a:avLst/>
+                    </a:prstGeom>
+                  </pic:spPr>
+                </pic:pic>
+              </a:graphicData>
+            </a:graphic>
+            <wp14:sizeRelH relativeFrom="margin">
+              <wp14:pctWidth>0</wp14:pctWidth>
+            </wp14:sizeRelH>
+            <wp14:sizeRelV relativeFrom="margin">
+              <wp14:pctHeight>0</wp14:pctHeight>
+            </wp14:sizeRelV>
+          </wp:anchor>
+        </w:drawing>
+      </w:r>
+    </w:p>
+    <w:p>
+      <w:r>
+        <w:rPr>
+          <w:noProof/>
+        </w:rPr>
+        <mc:AlternateContent>
+          <mc:Choice Requires="wps">
+            <w:drawing>
+              <wp:anchor distT="0" distB="0" distL="114300" distR="114300" simplePos="0" relativeHeight="251666432" behindDoc="0" locked="0" layoutInCell="1" allowOverlap="1" wp14:anchorId="2ED30C8A" wp14:editId="4DC15B2A">
+                <wp:simplePos x="0" y="0"/>
+                <wp:positionH relativeFrom="column">
+                  <wp:posOffset>1171575</wp:posOffset>
+                </wp:positionH>
+                <wp:positionV relativeFrom="paragraph">
+                  <wp:posOffset>2600325</wp:posOffset>
+                </wp:positionV>
+                <wp:extent cx="85725" cy="95250"/>
+                <wp:effectExtent l="0" t="0" r="28575" b="19050"/>
+                <wp:wrapNone/>
+                <wp:docPr id="11" name="Oval 11"/>
+                <wp:cNvGraphicFramePr/>
+                <a:graphic xmlns:a="http://schemas.openxmlformats.org/drawingml/2006/main">
+                  <a:graphicData uri="http://schemas.microsoft.com/office/word/2010/wordprocessingShape">
+                    <wps:wsp>
+                      <wps:cNvSpPr/>
+                      <wps:spPr>
+                        <a:xfrm>
+                          <a:off x="0" y="0"/>
+                          <a:ext cx="85725" cy="95250"/>
+                        </a:xfrm>
+                        <a:prstGeom prst="ellipse">
+                          <a:avLst/>
+                        </a:prstGeom>
+                        <a:noFill/>
+                        <a:ln>
+                          <a:solidFill>
+                            <a:srgbClr val="FF0000"/>
+                          </a:solidFill>
+                        </a:ln>
+                      </wps:spPr>
+                      <wps:style>
+                        <a:lnRef idx="2">
+                          <a:schemeClr val="accent1">
+                            <a:shade val="50000"/>
+                          </a:schemeClr>
+                        </a:lnRef>
+                        <a:fillRef idx="1">
+                          <a:schemeClr val="accent1"/>
+                        </a:fillRef>
+                        <a:effectRef idx="0">
+                          <a:schemeClr val="accent1"/>
+                        </a:effectRef>
+                        <a:fontRef idx="minor">
+                          <a:schemeClr val="lt1"/>
+                        </a:fontRef>
+                      </wps:style>
+                      <wps:bodyPr rot="0" spcFirstLastPara="0" vertOverflow="overflow" horzOverflow="overflow" vert="horz" wrap="square" lIns="91440" tIns="45720" rIns="91440" bIns="45720" numCol="1" spcCol="0" rtlCol="0" fromWordArt="0" anchor="ctr" anchorCtr="0" forceAA="0" compatLnSpc="1">
+                        <a:prstTxWarp prst="textNoShape">
+                          <a:avLst/>
+                        </a:prstTxWarp>
+                        <a:noAutofit/>
+                      </wps:bodyPr>
+                    </wps:wsp>
+                  </a:graphicData>
+                </a:graphic>
+              </wp:anchor>
+            </w:drawing>
+          </mc:Choice>
+          <mc:Fallback>
+            <w:pict>
+              <v:oval w14:anchorId="42853D07" id="Oval 11" o:spid="_x0000_s1026" style="position:absolute;margin-left:92.25pt;margin-top:204.75pt;width:6.75pt;height:7.5pt;z-index:251666432;visibility:visible;mso-wrap-style:square;mso-wrap-distance-left:9pt;mso-wrap-distance-top:0;mso-wrap-distance-right:9pt;mso-wrap-distance-bottom:0;mso-position-horizontal:absolute;mso-position-horizontal-relative:text;mso-position-vertical:absolute;mso-position-vertical-relative:text;v-text-anchor:middle" o:gfxdata="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" filled="f" strokecolor="red" strokeweight="1pt">
+                <v:stroke joinstyle="miter"/>
+              </v:oval>
+            </w:pict>
+          </mc:Fallback>
+        </mc:AlternateContent>
+      </w:r>
+      <w:r>
+        <w:rPr>
+          <w:noProof/>
+        </w:rPr>
+        <w:drawing>
+          <wp:anchor distT="0" distB="0" distL="114300" distR="114300" simplePos="0" relativeHeight="251663360" behindDoc="0" locked="0" layoutInCell="1" allowOverlap="1" wp14:anchorId="1C4021B0" wp14:editId="229A68EC">
+            <wp:simplePos x="0" y="0"/>
+            <wp:positionH relativeFrom="column">
+              <wp:posOffset>-847725</wp:posOffset>
+            </wp:positionH>
+            <wp:positionV relativeFrom="paragraph">
+              <wp:posOffset>519430</wp:posOffset>
+            </wp:positionV>
+            <wp:extent cx="3930650" cy="2938597"/>
+            <wp:effectExtent l="0" t="0" r="0" b="0"/>
+            <wp:wrapTopAndBottom/>
+            <wp:docPr id="8" name="Picture 8" descr="A picture containing text&#10;&#10;Description automatically generated"/>
+            <wp:cNvGraphicFramePr>
+              <a:graphicFrameLocks xmlns:a="http://schemas.openxmlformats.org/drawingml/2006/main" noChangeAspect="1"/>
+            </wp:cNvGraphicFramePr>
+            <a:graphic xmlns:a="http://schemas.openxmlformats.org/drawingml/2006/main">
+              <a:graphicData uri="http://schemas.openxmlformats.org/drawingml/2006/picture">
+                <pic:pic xmlns:pic="http://schemas.openxmlformats.org/drawingml/2006/picture">
+                  <pic:nvPicPr>
+                    <pic:cNvPr id="8" name="HW1P2fig3a.png"/>
+                    <pic:cNvPicPr/>
+                  </pic:nvPicPr>
+                  <pic:blipFill>
+                    <a:blip r:embed="rId7">
+                      <a:extLst>
+                        <a:ext uri="{28A0092B-C50C-407E-A947-70E740481C1C}">
+                          <a14:useLocalDpi xmlns:a14="http://schemas.microsoft.com/office/drawing/2010/main" val="0"/>
+                        </a:ext>
+                      </a:extLst>
+                    </a:blip>
+                    <a:stretch>
+                      <a:fillRect/>
+                    </a:stretch>
+                  </pic:blipFill>
+                  <pic:spPr>
+                    <a:xfrm>
+                      <a:off x="0" y="0"/>
+                      <a:ext cx="3930650" cy="2938597"/>
+                    </a:xfrm>
+                    <a:prstGeom prst="rect">
+                      <a:avLst/>
+                    </a:prstGeom>
+                  </pic:spPr>
+                </pic:pic>
+              </a:graphicData>
+            </a:graphic>
+            <wp14:sizeRelH relativeFrom="margin">
+              <wp14:pctWidth>0</wp14:pctWidth>
+            </wp14:sizeRelH>
+            <wp14:sizeRelV relativeFrom="margin">
+              <wp14:pctHeight>0</wp14:pctHeight>
+            </wp14:sizeRelV>
+          </wp:anchor>
+        </w:drawing>
+      </w:r>
+      <w:r>
+        <w:rPr>
+          <w:noProof/>
+        </w:rPr>
+        <w:drawing>
+          <wp:anchor distT="0" distB="0" distL="114300" distR="114300" simplePos="0" relativeHeight="251664384" behindDoc="0" locked="0" layoutInCell="1" allowOverlap="1" wp14:anchorId="4192B97F" wp14:editId="1A64FCE2">
+            <wp:simplePos x="0" y="0"/>
+            <wp:positionH relativeFrom="column">
+              <wp:posOffset>2838450</wp:posOffset>
+            </wp:positionH>
+            <wp:positionV relativeFrom="paragraph">
+              <wp:posOffset>454025</wp:posOffset>
+            </wp:positionV>
+            <wp:extent cx="4010025" cy="3007360"/>
+            <wp:effectExtent l="0" t="0" r="9525" b="2540"/>
+            <wp:wrapTopAndBottom/>
+            <wp:docPr id="10" name="Picture 10" descr="A close up of a map&#10;&#10;Description automatically generated"/>
+            <wp:cNvGraphicFramePr>
+              <a:graphicFrameLocks xmlns:a="http://schemas.openxmlformats.org/drawingml/2006/main" noChangeAspect="1"/>
+            </wp:cNvGraphicFramePr>
+            <a:graphic xmlns:a="http://schemas.openxmlformats.org/drawingml/2006/main">
+              <a:graphicData uri="http://schemas.openxmlformats.org/drawingml/2006/picture">
+                <pic:pic xmlns:pic="http://schemas.openxmlformats.org/drawingml/2006/picture">
+                  <pic:nvPicPr>
+                    <pic:cNvPr id="10" name="HW1P2fig3b.png"/>
+                    <pic:cNvPicPr/>
+                  </pic:nvPicPr>
+                  <pic:blipFill>
+                    <a:blip r:embed="rId8">
+                      <a:extLst>
+                        <a:ext uri="{28A0092B-C50C-407E-A947-70E740481C1C}">
+                          <a14:useLocalDpi xmlns:a14="http://schemas.microsoft.com/office/drawing/2010/main" val="0"/>
+                        </a:ext>
+                      </a:extLst>
+                    </a:blip>
+                    <a:stretch>
+                      <a:fillRect/>
+                    </a:stretch>
+                  </pic:blipFill>
+                  <pic:spPr>
+                    <a:xfrm>
+                      <a:off x="0" y="0"/>
+                      <a:ext cx="4010025" cy="3007360"/>
+                    </a:xfrm>
+                    <a:prstGeom prst="rect">
+                      <a:avLst/>
+                    </a:prstGeom>
+                  </pic:spPr>
+                </pic:pic>
+              </a:graphicData>
+            </a:graphic>
+            <wp14:sizeRelH relativeFrom="margin">
+              <wp14:pctWidth>0</wp14:pctWidth>
+            </wp14:sizeRelH>
+            <wp14:sizeRelV relativeFrom="margin">
+              <wp14:pctHeight>0</wp14:pctHeight>
+            </wp14:sizeRelV>
+          </wp:anchor>
+        </w:drawing>
+      </w:r>
+    </w:p>
+    <w:p/>
+    <w:p/>
+    <w:p/>
+    <w:p/>
+    <w:p/>
+    <w:p>
+      <w:r>
+        <w:rPr>
+          <w:noProof/>
+        </w:rPr>
+        <w:lastRenderedPageBreak/>
+        <mc:AlternateContent>
+          <mc:Choice Requires="wps">
+            <w:drawing>
+              <wp:anchor distT="0" distB="0" distL="114300" distR="114300" simplePos="0" relativeHeight="251670528" behindDoc="0" locked="0" layoutInCell="1" allowOverlap="1" wp14:anchorId="3327C669" wp14:editId="5951E677">
+                <wp:simplePos x="0" y="0"/>
+                <wp:positionH relativeFrom="column">
+                  <wp:posOffset>1209675</wp:posOffset>
+                </wp:positionH>
+                <wp:positionV relativeFrom="paragraph">
+                  <wp:posOffset>2133600</wp:posOffset>
+                </wp:positionV>
+                <wp:extent cx="85725" cy="95250"/>
+                <wp:effectExtent l="0" t="0" r="28575" b="19050"/>
+                <wp:wrapNone/>
+                <wp:docPr id="14" name="Oval 14"/>
+                <wp:cNvGraphicFramePr/>
+                <a:graphic xmlns:a="http://schemas.openxmlformats.org/drawingml/2006/main">
+                  <a:graphicData uri="http://schemas.microsoft.com/office/word/2010/wordprocessingShape">
+                    <wps:wsp>
+                      <wps:cNvSpPr/>
+                      <wps:spPr>
+                        <a:xfrm>
+                          <a:off x="0" y="0"/>
+                          <a:ext cx="85725" cy="95250"/>
+                        </a:xfrm>
+                        <a:prstGeom prst="ellipse">
+                          <a:avLst/>
+                        </a:prstGeom>
+                        <a:noFill/>
+                        <a:ln>
+                          <a:solidFill>
+                            <a:srgbClr val="FF0000"/>
+                          </a:solidFill>
+                        </a:ln>
+                      </wps:spPr>
+                      <wps:style>
+                        <a:lnRef idx="2">
+                          <a:schemeClr val="accent1">
+                            <a:shade val="50000"/>
+                          </a:schemeClr>
+                        </a:lnRef>
+                        <a:fillRef idx="1">
+                          <a:schemeClr val="accent1"/>
+                        </a:fillRef>
+                        <a:effectRef idx="0">
+                          <a:schemeClr val="accent1"/>
+                        </a:effectRef>
+                        <a:fontRef idx="minor">
+                          <a:schemeClr val="lt1"/>
+                        </a:fontRef>
+                      </wps:style>
+                      <wps:bodyPr rot="0" spcFirstLastPara="0" vertOverflow="overflow" horzOverflow="overflow" vert="horz" wrap="square" lIns="91440" tIns="45720" rIns="91440" bIns="45720" numCol="1" spcCol="0" rtlCol="0" fromWordArt="0" anchor="ctr" anchorCtr="0" forceAA="0" compatLnSpc="1">
+                        <a:prstTxWarp prst="textNoShape">
+                          <a:avLst/>
+                        </a:prstTxWarp>
+                        <a:noAutofit/>
+                      </wps:bodyPr>
+                    </wps:wsp>
+                  </a:graphicData>
+                </a:graphic>
+              </wp:anchor>
+            </w:drawing>
+          </mc:Choice>
+          <mc:Fallback>
+            <w:pict>
+              <v:oval w14:anchorId="79383497" id="Oval 14" o:spid="_x0000_s1026" style="position:absolute;margin-left:95.25pt;margin-top:168pt;width:6.75pt;height:7.5pt;z-index:251670528;visibility:visible;mso-wrap-style:square;mso-wrap-distance-left:9pt;mso-wrap-distance-top:0;mso-wrap-distance-right:9pt;mso-wrap-distance-bottom:0;mso-position-horizontal:absolute;mso-position-horizontal-relative:text;mso-position-vertical:absolute;mso-position-vertical-relative:text;v-text-anchor:middle" o:gfxdata="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" filled="f" strokecolor="red" strokeweight="1pt">
+                <v:stroke joinstyle="miter"/>
+              </v:oval>
+            </w:pict>
+          </mc:Fallback>
+        </mc:AlternateContent>
+      </w:r>
+      <w:r>
+        <w:rPr>
+          <w:noProof/>
+        </w:rPr>
+        <w:drawing>
+          <wp:anchor distT="0" distB="0" distL="114300" distR="114300" simplePos="0" relativeHeight="251656190" behindDoc="0" locked="0" layoutInCell="1" allowOverlap="1" wp14:anchorId="3D04E68F" wp14:editId="69576EAB">
+            <wp:simplePos x="0" y="0"/>
+            <wp:positionH relativeFrom="column">
+              <wp:posOffset>-698500</wp:posOffset>
+            </wp:positionH>
+            <wp:positionV relativeFrom="paragraph">
+              <wp:posOffset>190500</wp:posOffset>
+            </wp:positionV>
+            <wp:extent cx="3605530" cy="2705100"/>
+            <wp:effectExtent l="0" t="0" r="0" b="0"/>
+            <wp:wrapTopAndBottom/>
+            <wp:docPr id="15" name="Picture 15" descr="A picture containing text&#10;&#10;Description automatically generated"/>
+            <wp:cNvGraphicFramePr>
+              <a:graphicFrameLocks xmlns:a="http://schemas.openxmlformats.org/drawingml/2006/main" noChangeAspect="1"/>
+            </wp:cNvGraphicFramePr>
+            <a:graphic xmlns:a="http://schemas.openxmlformats.org/drawingml/2006/main">
+              <a:graphicData uri="http://schemas.openxmlformats.org/drawingml/2006/picture">
+                <pic:pic xmlns:pic="http://schemas.openxmlformats.org/drawingml/2006/picture">
+                  <pic:nvPicPr>
+                    <pic:cNvPr id="15" name="HW1P2fig4b.png"/>
+                    <pic:cNvPicPr/>
+                  </pic:nvPicPr>
+                  <pic:blipFill>
+                    <a:blip r:embed="rId9">
+                      <a:extLst>
+                        <a:ext uri="{28A0092B-C50C-407E-A947-70E740481C1C}">
+                          <a14:useLocalDpi xmlns:a14="http://schemas.microsoft.com/office/drawing/2010/main" val="0"/>
+                        </a:ext>
+                      </a:extLst>
+                    </a:blip>
+                    <a:stretch>
+                      <a:fillRect/>
+                    </a:stretch>
+                  </pic:blipFill>
+                  <pic:spPr>
+                    <a:xfrm>
+                      <a:off x="0" y="0"/>
+                      <a:ext cx="3605530" cy="2705100"/>
+                    </a:xfrm>
+                    <a:prstGeom prst="rect">
+                      <a:avLst/>
+                    </a:prstGeom>
+                  </pic:spPr>
+                </pic:pic>
+              </a:graphicData>
+            </a:graphic>
+            <wp14:sizeRelH relativeFrom="margin">
+              <wp14:pctWidth>0</wp14:pctWidth>
+            </wp14:sizeRelH>
+            <wp14:sizeRelV relativeFrom="margin">
+              <wp14:pctHeight>0</wp14:pctHeight>
+            </wp14:sizeRelV>
+          </wp:anchor>
+        </w:drawing>
+      </w:r>
+      <w:r>
+        <w:rPr>
+          <w:noProof/>
+        </w:rPr>
+        <w:drawing>
+          <wp:anchor distT="0" distB="0" distL="114300" distR="114300" simplePos="0" relativeHeight="251667456" behindDoc="0" locked="0" layoutInCell="1" allowOverlap="1" wp14:anchorId="53200B34" wp14:editId="64C6EAD2">
+            <wp:simplePos x="0" y="0"/>
+            <wp:positionH relativeFrom="column">
+              <wp:posOffset>2819400</wp:posOffset>
+            </wp:positionH>
+            <wp:positionV relativeFrom="paragraph">
+              <wp:posOffset>0</wp:posOffset>
+            </wp:positionV>
+            <wp:extent cx="4037965" cy="3028950"/>
+            <wp:effectExtent l="0" t="0" r="635" b="0"/>
+            <wp:wrapTopAndBottom/>
+            <wp:docPr id="12" name="Picture 12" descr="A close up of a map&#10;&#10;Description automatically generated"/>
+            <wp:cNvGraphicFramePr>
+              <a:graphicFrameLocks xmlns:a="http://schemas.openxmlformats.org/drawingml/2006/main" noChangeAspect="1"/>
+            </wp:cNvGraphicFramePr>
+            <a:graphic xmlns:a="http://schemas.openxmlformats.org/drawingml/2006/main">
+              <a:graphicData uri="http://schemas.openxmlformats.org/drawingml/2006/picture">
+                <pic:pic xmlns:pic="http://schemas.openxmlformats.org/drawingml/2006/picture">
+                  <pic:nvPicPr>
+                    <pic:cNvPr id="12" name="HW1P2fig4a.png"/>
+                    <pic:cNvPicPr/>
+                  </pic:nvPicPr>
+                  <pic:blipFill>
+                    <a:blip r:embed="rId10">
+                      <a:extLst>
+                        <a:ext uri="{28A0092B-C50C-407E-A947-70E740481C1C}">
+                          <a14:useLocalDpi xmlns:a14="http://schemas.microsoft.com/office/drawing/2010/main" val="0"/>
+                        </a:ext>
+                      </a:extLst>
+                    </a:blip>
+                    <a:stretch>
+                      <a:fillRect/>
+                    </a:stretch>
+                  </pic:blipFill>
+                  <pic:spPr>
+                    <a:xfrm>
+                      <a:off x="0" y="0"/>
+                      <a:ext cx="4037965" cy="3028950"/>
+                    </a:xfrm>
+                    <a:prstGeom prst="rect">
+                      <a:avLst/>
+                    </a:prstGeom>
+                  </pic:spPr>
+                </pic:pic>
+              </a:graphicData>
+            </a:graphic>
+            <wp14:sizeRelH relativeFrom="margin">
+              <wp14:pctWidth>0</wp14:pctWidth>
+            </wp14:sizeRelH>
+            <wp14:sizeRelV relativeFrom="margin">
+              <wp14:pctHeight>0</wp14:pctHeight>
+            </wp14:sizeRelV>
+          </wp:anchor>
+        </w:drawing>
+      </w:r>
+    </w:p>
+    <w:p>
+      <w:r>
+        <w:rPr>
+          <w:noProof/>
+        </w:rPr>
+        <w:drawing>
+          <wp:anchor distT="0" distB="0" distL="114300" distR="114300" simplePos="0" relativeHeight="251671552" behindDoc="0" locked="0" layoutInCell="1" allowOverlap="1" wp14:anchorId="10E25D6A" wp14:editId="40883107">
+            <wp:simplePos x="0" y="0"/>
+            <wp:positionH relativeFrom="column">
+              <wp:posOffset>2819400</wp:posOffset>
+            </wp:positionH>
+            <wp:positionV relativeFrom="paragraph">
+              <wp:posOffset>190500</wp:posOffset>
+            </wp:positionV>
+            <wp:extent cx="4038600" cy="3028950"/>
+            <wp:effectExtent l="0" t="0" r="0" b="0"/>
+            <wp:wrapTopAndBottom/>
+            <wp:docPr id="16" name="Picture 16" descr="A close up of a map&#10;&#10;Description automatically generated"/>
+            <wp:cNvGraphicFramePr>
+              <a:graphicFrameLocks xmlns:a="http://schemas.openxmlformats.org/drawingml/2006/main" noChangeAspect="1"/>
+            </wp:cNvGraphicFramePr>
+            <a:graphic xmlns:a="http://schemas.openxmlformats.org/drawingml/2006/main">
+              <a:graphicData uri="http://schemas.openxmlformats.org/drawingml/2006/picture">
+                <pic:pic xmlns:pic="http://schemas.openxmlformats.org/drawingml/2006/picture">
+                  <pic:nvPicPr>
+                    <pic:cNvPr id="16" name="HW1P2fig5a.png"/>
+                    <pic:cNvPicPr/>
+                  </pic:nvPicPr>
+                  <pic:blipFill>
+                    <a:blip r:embed="rId11">
+                      <a:extLst>
+                        <a:ext uri="{28A0092B-C50C-407E-A947-70E740481C1C}">
+                          <a14:useLocalDpi xmlns:a14="http://schemas.microsoft.com/office/drawing/2010/main" val="0"/>
+                        </a:ext>
+                      </a:extLst>
+                    </a:blip>
+                    <a:stretch>
+                      <a:fillRect/>
+                    </a:stretch>
+                  </pic:blipFill>
+                  <pic:spPr>
+                    <a:xfrm>
+                      <a:off x="0" y="0"/>
+                      <a:ext cx="4038600" cy="3028950"/>
+                    </a:xfrm>
+                    <a:prstGeom prst="rect">
+                      <a:avLst/>
+                    </a:prstGeom>
+                  </pic:spPr>
+                </pic:pic>
+              </a:graphicData>
+            </a:graphic>
+            <wp14:sizeRelH relativeFrom="margin">
+              <wp14:pctWidth>0</wp14:pctWidth>
+            </wp14:sizeRelH>
+            <wp14:sizeRelV relativeFrom="margin">
+              <wp14:pctHeight>0</wp14:pctHeight>
+            </wp14:sizeRelV>
+          </wp:anchor>
+        </w:drawing>
+      </w:r>
+      <w:r>
+        <w:rPr>
+          <w:noProof/>
+        </w:rPr>
+        <mc:AlternateContent>
+          <mc:Choice Requires="wps">
+            <w:drawing>
+              <wp:anchor distT="0" distB="0" distL="114300" distR="114300" simplePos="0" relativeHeight="251674624" behindDoc="0" locked="0" layoutInCell="1" allowOverlap="1" wp14:anchorId="10E11730" wp14:editId="4939EC9D">
+                <wp:simplePos x="0" y="0"/>
+                <wp:positionH relativeFrom="column">
+                  <wp:posOffset>1209675</wp:posOffset>
+                </wp:positionH>
+                <wp:positionV relativeFrom="paragraph">
+                  <wp:posOffset>2057400</wp:posOffset>
+                </wp:positionV>
+                <wp:extent cx="85725" cy="95250"/>
+                <wp:effectExtent l="0" t="0" r="28575" b="19050"/>
+                <wp:wrapNone/>
+                <wp:docPr id="18" name="Oval 18"/>
+                <wp:cNvGraphicFramePr/>
+                <a:graphic xmlns:a="http://schemas.openxmlformats.org/drawingml/2006/main">
+                  <a:graphicData uri="http://schemas.microsoft.com/office/word/2010/wordprocessingShape">
+                    <wps:wsp>
+                      <wps:cNvSpPr/>
+                      <wps:spPr>
+                        <a:xfrm>
+                          <a:off x="0" y="0"/>
+                          <a:ext cx="85725" cy="95250"/>
+                        </a:xfrm>
+                        <a:prstGeom prst="ellipse">
+                          <a:avLst/>
+                        </a:prstGeom>
+                        <a:noFill/>
+                        <a:ln>
+                          <a:solidFill>
+                            <a:srgbClr val="FF0000"/>
+                          </a:solidFill>
+                        </a:ln>
+                      </wps:spPr>
+                      <wps:style>
+                        <a:lnRef idx="2">
+                          <a:schemeClr val="accent1">
+                            <a:shade val="50000"/>
+                          </a:schemeClr>
+                        </a:lnRef>
+                        <a:fillRef idx="1">
+                          <a:schemeClr val="accent1"/>
+                        </a:fillRef>
+                        <a:effectRef idx="0">
+                          <a:schemeClr val="accent1"/>
+                        </a:effectRef>
+                        <a:fontRef idx="minor">
+                          <a:schemeClr val="lt1"/>
+                        </a:fontRef>
+                      </wps:style>
+                      <wps:bodyPr rot="0" spcFirstLastPara="0" vertOverflow="overflow" horzOverflow="overflow" vert="horz" wrap="square" lIns="91440" tIns="45720" rIns="91440" bIns="45720" numCol="1" spcCol="0" rtlCol="0" fromWordArt="0" anchor="ctr" anchorCtr="0" forceAA="0" compatLnSpc="1">
+                        <a:prstTxWarp prst="textNoShape">
+                          <a:avLst/>
+                        </a:prstTxWarp>
+                        <a:noAutofit/>
+                      </wps:bodyPr>
+                    </wps:wsp>
+                  </a:graphicData>
+                </a:graphic>
+              </wp:anchor>
+            </w:drawing>
+          </mc:Choice>
+          <mc:Fallback>
+            <w:pict>
+              <v:oval w14:anchorId="3C72E4A4" id="Oval 18" o:spid="_x0000_s1026" style="position:absolute;margin-left:95.25pt;margin-top:162pt;width:6.75pt;height:7.5pt;z-index:251674624;visibility:visible;mso-wrap-style:square;mso-wrap-distance-left:9pt;mso-wrap-distance-top:0;mso-wrap-distance-right:9pt;mso-wrap-distance-bottom:0;mso-position-horizontal:absolute;mso-position-horizontal-relative:text;mso-position-vertical:absolute;mso-position-vertical-relative:text;v-text-anchor:middle" o:gfxdata="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" filled="f" strokecolor="red" strokeweight="1pt">
+                <v:stroke joinstyle="miter"/>
+              </v:oval>
+            </w:pict>
+          </mc:Fallback>
+        </mc:AlternateContent>
+      </w:r>
+      <w:r>
+        <w:rPr>
+          <w:noProof/>
+        </w:rPr>
+        <w:drawing>
+          <wp:anchor distT="0" distB="0" distL="114300" distR="114300" simplePos="0" relativeHeight="251672576" behindDoc="0" locked="0" layoutInCell="1" allowOverlap="1" wp14:anchorId="01B586FB" wp14:editId="4A1A1FC7">
+            <wp:simplePos x="0" y="0"/>
+            <wp:positionH relativeFrom="column">
+              <wp:posOffset>-695325</wp:posOffset>
+            </wp:positionH>
+            <wp:positionV relativeFrom="paragraph">
+              <wp:posOffset>247650</wp:posOffset>
+            </wp:positionV>
+            <wp:extent cx="3605530" cy="2893695"/>
+            <wp:effectExtent l="0" t="0" r="0" b="1905"/>
+            <wp:wrapTopAndBottom/>
+            <wp:docPr id="17" name="Picture 17" descr="A close up of text on a white background&#10;&#10;Description automatically generated"/>
+            <wp:cNvGraphicFramePr>
+              <a:graphicFrameLocks xmlns:a="http://schemas.openxmlformats.org/drawingml/2006/main" noChangeAspect="1"/>
+            </wp:cNvGraphicFramePr>
+            <a:graphic xmlns:a="http://schemas.openxmlformats.org/drawingml/2006/main">
+              <a:graphicData uri="http://schemas.openxmlformats.org/drawingml/2006/picture">
+                <pic:pic xmlns:pic="http://schemas.openxmlformats.org/drawingml/2006/picture">
+                  <pic:nvPicPr>
+                    <pic:cNvPr id="17" name="HW1P2fig5b.png"/>
+                    <pic:cNvPicPr/>
+                  </pic:nvPicPr>
+                  <pic:blipFill>
+                    <a:blip r:embed="rId12">
+                      <a:extLst>
+                        <a:ext uri="{28A0092B-C50C-407E-A947-70E740481C1C}">
+                          <a14:useLocalDpi xmlns:a14="http://schemas.microsoft.com/office/drawing/2010/main" val="0"/>
+                        </a:ext>
+                      </a:extLst>
+                    </a:blip>
+                    <a:stretch>
+                      <a:fillRect/>
+                    </a:stretch>
+                  </pic:blipFill>
+                  <pic:spPr>
+                    <a:xfrm>
+                      <a:off x="0" y="0"/>
+                      <a:ext cx="3605530" cy="2893695"/>
+                    </a:xfrm>
+                    <a:prstGeom prst="rect">
+                      <a:avLst/>
+                    </a:prstGeom>
+                  </pic:spPr>
+                </pic:pic>
+              </a:graphicData>
+            </a:graphic>
+            <wp14:sizeRelH relativeFrom="margin">
+              <wp14:pctWidth>0</wp14:pctWidth>
+            </wp14:sizeRelH>
+            <wp14:sizeRelV relativeFrom="margin">
+              <wp14:pctHeight>0</wp14:pctHeight>
+            </wp14:sizeRelV>
+          </wp:anchor>
+        </w:drawing>
+      </w:r>
+    </w:p>
+    <w:p/>
+    <w:p/>
+    <w:p/>
+    <w:p/>
+    <w:p/>
+    <w:p/>
+    <w:p>
+      <w:r>
+        <w:rPr>
+          <w:noProof/>
+        </w:rPr>
+        <w:lastRenderedPageBreak/>
+        <w:drawing>
+          <wp:anchor distT="0" distB="0" distL="114300" distR="114300" simplePos="0" relativeHeight="251675648" behindDoc="0" locked="0" layoutInCell="1" allowOverlap="1" wp14:anchorId="13F94DDE" wp14:editId="3A02EBCB">
+            <wp:simplePos x="0" y="0"/>
+            <wp:positionH relativeFrom="column">
+              <wp:posOffset>391160</wp:posOffset>
+            </wp:positionH>
+            <wp:positionV relativeFrom="paragraph">
+              <wp:posOffset>0</wp:posOffset>
+            </wp:positionV>
+            <wp:extent cx="5304155" cy="3905250"/>
+            <wp:effectExtent l="0" t="0" r="0" b="0"/>
+            <wp:wrapTopAndBottom/>
+            <wp:docPr id="21" name="Picture 21" descr="A picture containing text&#10;&#10;Description automatically generated"/>
+            <wp:cNvGraphicFramePr>
+              <a:graphicFrameLocks xmlns:a="http://schemas.openxmlformats.org/drawingml/2006/main" noChangeAspect="1"/>
+            </wp:cNvGraphicFramePr>
+            <a:graphic xmlns:a="http://schemas.openxmlformats.org/drawingml/2006/main">
+              <a:graphicData uri="http://schemas.openxmlformats.org/drawingml/2006/picture">
+                <pic:pic xmlns:pic="http://schemas.openxmlformats.org/drawingml/2006/picture">
+                  <pic:nvPicPr>
+                    <pic:cNvPr id="21" name="HW1P2fig6.png"/>
+                    <pic:cNvPicPr/>
+                  </pic:nvPicPr>
+                  <pic:blipFill>
+                    <a:blip r:embed="rId13">
+                      <a:extLst>
+                        <a:ext uri="{28A0092B-C50C-407E-A947-70E740481C1C}">
+                          <a14:useLocalDpi xmlns:a14="http://schemas.microsoft.com/office/drawing/2010/main" val="0"/>
+                        </a:ext>
+                      </a:extLst>
+                    </a:blip>
+                    <a:stretch>
+                      <a:fillRect/>
+                    </a:stretch>
+                  </pic:blipFill>
+                  <pic:spPr>
+                    <a:xfrm>
+                      <a:off x="0" y="0"/>
+                      <a:ext cx="5304155" cy="3905250"/>
+                    </a:xfrm>
+                    <a:prstGeom prst="rect">
+                      <a:avLst/>
+                    </a:prstGeom>
+                  </pic:spPr>
+                </pic:pic>
+              </a:graphicData>
+            </a:graphic>
+            <wp14:sizeRelH relativeFrom="margin">
+              <wp14:pctWidth>0</wp14:pctWidth>
+            </wp14:sizeRelH>
+            <wp14:sizeRelV relativeFrom="margin">
+              <wp14:pctHeight>0</wp14:pctHeight>
+            </wp14:sizeRelV>
+          </wp:anchor>
+        </w:drawing>
+      </w:r>
+    </w:p>
+    <w:p/>
+    <w:p/>
+    <w:p/>
+    <w:p/>
+    <w:p/>
+    <w:p/>
+    <w:p/>
+    <w:p/>
+    <w:p/>
+    <w:p/>
+    <w:p/>
+    <w:p/>
+    <w:p/>
+    <w:p/>
+    <w:p>
       <w:bookmarkStart w:id="0" w:name="_GoBack"/>
       <w:bookmarkEnd w:id="0"/>
     </w:p>
+    <w:p/>
+    <w:p/>
+    <w:p/>
+    <w:p/>
+    <w:p/>
+    <w:p/>
+    <w:p/>
+    <w:p/>
+    <w:p/>
+    <w:p/>
+    <w:p/>
+    <w:p/>
     <w:sectPr>
       <w:pgSz w:w="12240" w:h="15840"/>
       <w:pgMar w:top="1440" w:right="1440" w:bottom="1440" w:left="1440" w:header="720" w:footer="720" w:gutter="0"/>
@@ -86,7 +1118,7 @@
 </file>
 
 <file path=word/styles.xml><?xml version="1.0" encoding="utf-8"?>
-<w:styles xmlns:mc="http://schemas.openxmlformats.org/markup-compatibility/2006" xmlns:r="http://schemas.openxmlformats.org/officeDocument/2006/relationships" xmlns:w="http://schemas.openxmlformats.org/wordprocessingml/2006/main" xmlns:w14="http://schemas.microsoft.com/office/word/2010/wordml" xmlns:w15="http://schemas.microsoft.com/office/word/2012/wordml" xmlns:w16se="http://schemas.microsoft.com/office/word/2015/wordml/symex" mc:Ignorable="w14 w15 w16se">
+<w:styles xmlns:mc="http://schemas.openxmlformats.org/markup-compatibility/2006" xmlns:r="http://schemas.openxmlformats.org/officeDocument/2006/relationships" xmlns:w="http://schemas.openxmlformats.org/wordprocessingml/2006/main" xmlns:w14="http://schemas.microsoft.com/office/word/2010/wordml" xmlns:w15="http://schemas.microsoft.com/office/word/2012/wordml" xmlns:w16cid="http://schemas.microsoft.com/office/word/2016/wordml/cid" xmlns:w16se="http://schemas.microsoft.com/office/word/2015/wordml/symex" mc:Ignorable="w14 w15 w16se w16cid">
   <w:docDefaults>
     <w:rPrDefault>
       <w:rPr>
@@ -102,7 +1134,7 @@
       </w:pPr>
     </w:pPrDefault>
   </w:docDefaults>
-  <w:latentStyles w:defLockedState="0" w:defUIPriority="99" w:defSemiHidden="0" w:defUnhideWhenUsed="0" w:defQFormat="0" w:count="371">
+  <w:latentStyles w:defLockedState="0" w:defUIPriority="99" w:defSemiHidden="0" w:defUnhideWhenUsed="0" w:defQFormat="0" w:count="375">
     <w:lsdException w:name="Normal" w:uiPriority="0" w:qFormat="1"/>
     <w:lsdException w:name="heading 1" w:uiPriority="9" w:qFormat="1"/>
     <w:lsdException w:name="heading 2" w:semiHidden="1" w:uiPriority="9" w:unhideWhenUsed="1" w:qFormat="1"/>
@@ -208,7 +1240,6 @@
     <w:lsdException w:name="HTML Sample" w:semiHidden="1" w:unhideWhenUsed="1"/>
     <w:lsdException w:name="HTML Typewriter" w:semiHidden="1" w:unhideWhenUsed="1"/>
     <w:lsdException w:name="HTML Variable" w:semiHidden="1" w:unhideWhenUsed="1"/>
-    <w:lsdException w:name="Normal Table" w:semiHidden="1" w:unhideWhenUsed="1"/>
     <w:lsdException w:name="annotation subject" w:semiHidden="1" w:unhideWhenUsed="1"/>
     <w:lsdException w:name="No List" w:semiHidden="1" w:unhideWhenUsed="1"/>
     <w:lsdException w:name="Outline List 1" w:semiHidden="1" w:unhideWhenUsed="1"/>
@@ -252,10 +1283,8 @@
     <w:lsdException w:name="Table Elegant" w:semiHidden="1" w:unhideWhenUsed="1"/>
     <w:lsdException w:name="Table Professional" w:semiHidden="1" w:unhideWhenUsed="1"/>
     <w:lsdException w:name="Table Subtle 1" w:semiHidden="1" w:unhideWhenUsed="1"/>
-    <w:lsdException w:name="Table Subtle 2" w:semiHidden="1" w:unhideWhenUsed="1"/>
     <w:lsdException w:name="Table Web 1" w:semiHidden="1" w:unhideWhenUsed="1"/>
     <w:lsdException w:name="Table Web 2" w:semiHidden="1" w:unhideWhenUsed="1"/>
-    <w:lsdException w:name="Table Web 3" w:semiHidden="1" w:unhideWhenUsed="1"/>
     <w:lsdException w:name="Balloon Text" w:semiHidden="1" w:unhideWhenUsed="1"/>
     <w:lsdException w:name="Table Grid" w:uiPriority="39"/>
     <w:lsdException w:name="Table Theme" w:semiHidden="1" w:unhideWhenUsed="1"/>
@@ -474,10 +1503,50 @@
     <w:lsdException w:name="List Table 5 Dark Accent 6" w:uiPriority="50"/>
     <w:lsdException w:name="List Table 6 Colorful Accent 6" w:uiPriority="51"/>
     <w:lsdException w:name="List Table 7 Colorful Accent 6" w:uiPriority="52"/>
+    <w:lsdException w:name="Mention" w:semiHidden="1" w:unhideWhenUsed="1"/>
+    <w:lsdException w:name="Smart Hyperlink" w:semiHidden="1" w:unhideWhenUsed="1"/>
+    <w:lsdException w:name="Hashtag" w:semiHidden="1" w:unhideWhenUsed="1"/>
+    <w:lsdException w:name="Unresolved Mention" w:semiHidden="1" w:unhideWhenUsed="1"/>
   </w:latentStyles>
   <w:style w:type="paragraph" w:default="1" w:styleId="Normal">
     <w:name w:val="Normal"/>
     <w:qFormat/>
+  </w:style>
+  <w:style w:type="paragraph" w:styleId="Heading2">
+    <w:name w:val="heading 2"/>
+    <w:basedOn w:val="Normal"/>
+    <w:link w:val="Heading2Char"/>
+    <w:uiPriority w:val="9"/>
+    <w:qFormat/>
+    <w:rsid w:val="00F45FE7"/>
+    <w:pPr>
+      <w:spacing w:before="100" w:beforeAutospacing="1" w:after="100" w:afterAutospacing="1" w:line="240" w:lineRule="auto"/>
+      <w:outlineLvl w:val="1"/>
+    </w:pPr>
+    <w:rPr>
+      <w:rFonts w:ascii="Times New Roman" w:eastAsia="Times New Roman" w:hAnsi="Times New Roman" w:cs="Times New Roman"/>
+      <w:sz w:val="36"/>
+      <w:szCs w:val="36"/>
+    </w:rPr>
+  </w:style>
+  <w:style w:type="paragraph" w:styleId="Heading3">
+    <w:name w:val="heading 3"/>
+    <w:basedOn w:val="Normal"/>
+    <w:link w:val="Heading3Char"/>
+    <w:uiPriority w:val="9"/>
+    <w:qFormat/>
+    <w:rsid w:val="00F45FE7"/>
+    <w:pPr>
+      <w:spacing w:before="100" w:beforeAutospacing="1" w:after="100" w:afterAutospacing="1" w:line="240" w:lineRule="auto"/>
+      <w:outlineLvl w:val="2"/>
+    </w:pPr>
+    <w:rPr>
+      <w:rFonts w:ascii="Times New Roman" w:eastAsia="Times New Roman" w:hAnsi="Times New Roman" w:cs="Times New Roman"/>
+      <w:b/>
+      <w:bCs/>
+      <w:sz w:val="27"/>
+      <w:szCs w:val="27"/>
+    </w:rPr>
   </w:style>
   <w:style w:type="character" w:default="1" w:styleId="DefaultParagraphFont">
     <w:name w:val="Default Paragraph Font"/>
@@ -505,6 +1574,61 @@
     <w:uiPriority w:val="99"/>
     <w:semiHidden/>
     <w:unhideWhenUsed/>
+  </w:style>
+  <w:style w:type="character" w:customStyle="1" w:styleId="Heading2Char">
+    <w:name w:val="Heading 2 Char"/>
+    <w:basedOn w:val="DefaultParagraphFont"/>
+    <w:link w:val="Heading2"/>
+    <w:uiPriority w:val="9"/>
+    <w:rsid w:val="00F45FE7"/>
+    <w:rPr>
+      <w:rFonts w:ascii="Times New Roman" w:eastAsia="Times New Roman" w:hAnsi="Times New Roman" w:cs="Times New Roman"/>
+      <w:sz w:val="36"/>
+      <w:szCs w:val="36"/>
+    </w:rPr>
+  </w:style>
+  <w:style w:type="character" w:customStyle="1" w:styleId="Heading3Char">
+    <w:name w:val="Heading 3 Char"/>
+    <w:basedOn w:val="DefaultParagraphFont"/>
+    <w:link w:val="Heading3"/>
+    <w:uiPriority w:val="9"/>
+    <w:rsid w:val="00F45FE7"/>
+    <w:rPr>
+      <w:rFonts w:ascii="Times New Roman" w:eastAsia="Times New Roman" w:hAnsi="Times New Roman" w:cs="Times New Roman"/>
+      <w:b/>
+      <w:bCs/>
+      <w:sz w:val="27"/>
+      <w:szCs w:val="27"/>
+    </w:rPr>
+  </w:style>
+  <w:style w:type="character" w:customStyle="1" w:styleId="s0">
+    <w:name w:val="s0"/>
+    <w:basedOn w:val="DefaultParagraphFont"/>
+    <w:rsid w:val="00F45FE7"/>
+  </w:style>
+  <w:style w:type="character" w:customStyle="1" w:styleId="s61">
+    <w:name w:val="s61"/>
+    <w:basedOn w:val="DefaultParagraphFont"/>
+    <w:rsid w:val="00F45FE7"/>
+    <w:rPr>
+      <w:color w:val="228B22"/>
+    </w:rPr>
+  </w:style>
+  <w:style w:type="character" w:customStyle="1" w:styleId="s71">
+    <w:name w:val="s71"/>
+    <w:basedOn w:val="DefaultParagraphFont"/>
+    <w:rsid w:val="00F45FE7"/>
+    <w:rPr>
+      <w:color w:val="0000FF"/>
+    </w:rPr>
+  </w:style>
+  <w:style w:type="character" w:customStyle="1" w:styleId="s81">
+    <w:name w:val="s81"/>
+    <w:basedOn w:val="DefaultParagraphFont"/>
+    <w:rsid w:val="00F45FE7"/>
+    <w:rPr>
+      <w:color w:val="A020F0"/>
+    </w:rPr>
   </w:style>
 </w:styles>
 </file>

</xml_diff>

<commit_message>
Tue, Feb 12, 2019  7:44:31 PM
</commit_message>
<xml_diff>
--- a/Homework/Hw1P2.docx
+++ b/Homework/Hw1P2.docx
@@ -1,6 +1,6 @@
 
 <file path=word/document.xml><?xml version="1.0" encoding="utf-8"?>
-<w:document xmlns:wpc="http://schemas.microsoft.com/office/word/2010/wordprocessingCanvas" xmlns:cx="http://schemas.microsoft.com/office/drawing/2014/chartex" xmlns:cx1="http://schemas.microsoft.com/office/drawing/2015/9/8/chartex" xmlns:cx2="http://schemas.microsoft.com/office/drawing/2015/10/21/chartex" xmlns:cx3="http://schemas.microsoft.com/office/drawing/2016/5/9/chartex" xmlns:cx4="http://schemas.microsoft.com/office/drawing/2016/5/10/chartex" xmlns:cx5="http://schemas.microsoft.com/office/drawing/2016/5/11/chartex" xmlns:cx6="http://schemas.microsoft.com/office/drawing/2016/5/12/chartex" xmlns:cx7="http://schemas.microsoft.com/office/drawing/2016/5/13/chartex" xmlns:cx8="http://schemas.microsoft.com/office/drawing/2016/5/14/chartex" xmlns:mc="http://schemas.openxmlformats.org/markup-compatibility/2006" xmlns:aink="http://schemas.microsoft.com/office/drawing/2016/ink" xmlns:am3d="http://schemas.microsoft.com/office/drawing/2017/model3d" xmlns:o="urn:schemas-microsoft-com:office:office" xmlns:r="http://schemas.openxmlformats.org/officeDocument/2006/relationships" xmlns:m="http://schemas.openxmlformats.org/officeDocument/2006/math" xmlns:v="urn:schemas-microsoft-com:vml" xmlns:wp14="http://schemas.microsoft.com/office/word/2010/wordprocessingDrawing" xmlns:wp="http://schemas.openxmlformats.org/drawingml/2006/wordprocessingDrawing" xmlns:w10="urn:schemas-microsoft-com:office:word" xmlns:w="http://schemas.openxmlformats.org/wordprocessingml/2006/main" xmlns:w14="http://schemas.microsoft.com/office/word/2010/wordml" xmlns:w15="http://schemas.microsoft.com/office/word/2012/wordml" xmlns:w16cid="http://schemas.microsoft.com/office/word/2016/wordml/cid" xmlns:w16se="http://schemas.microsoft.com/office/word/2015/wordml/symex" xmlns:wpg="http://schemas.microsoft.com/office/word/2010/wordprocessingGroup" xmlns:wpi="http://schemas.microsoft.com/office/word/2010/wordprocessingInk" xmlns:wne="http://schemas.microsoft.com/office/word/2006/wordml" xmlns:wps="http://schemas.microsoft.com/office/word/2010/wordprocessingShape" mc:Ignorable="w14 w15 w16se w16cid wp14">
+<w:document xmlns:wpc="http://schemas.microsoft.com/office/word/2010/wordprocessingCanvas" xmlns:cx="http://schemas.microsoft.com/office/drawing/2014/chartex" xmlns:cx1="http://schemas.microsoft.com/office/drawing/2015/9/8/chartex" xmlns:mc="http://schemas.openxmlformats.org/markup-compatibility/2006" xmlns:o="urn:schemas-microsoft-com:office:office" xmlns:r="http://schemas.openxmlformats.org/officeDocument/2006/relationships" xmlns:m="http://schemas.openxmlformats.org/officeDocument/2006/math" xmlns:v="urn:schemas-microsoft-com:vml" xmlns:wp14="http://schemas.microsoft.com/office/word/2010/wordprocessingDrawing" xmlns:wp="http://schemas.openxmlformats.org/drawingml/2006/wordprocessingDrawing" xmlns:w10="urn:schemas-microsoft-com:office:word" xmlns:w="http://schemas.openxmlformats.org/wordprocessingml/2006/main" xmlns:w14="http://schemas.microsoft.com/office/word/2010/wordml" xmlns:w15="http://schemas.microsoft.com/office/word/2012/wordml" xmlns:w16se="http://schemas.microsoft.com/office/word/2015/wordml/symex" xmlns:wpg="http://schemas.microsoft.com/office/word/2010/wordprocessingGroup" xmlns:wpi="http://schemas.microsoft.com/office/word/2010/wordprocessingInk" xmlns:wne="http://schemas.microsoft.com/office/word/2006/wordml" xmlns:wps="http://schemas.microsoft.com/office/word/2010/wordprocessingShape" mc:Ignorable="w14 w15 w16se wp14">
   <w:body>
     <w:p>
       <w:pPr>
@@ -262,7 +262,7 @@
               </wp:anchor>
             </w:drawing>
           </mc:Choice>
-          <mc:Fallback>
+          <mc:Fallback xmlns:w16cid="http://schemas.microsoft.com/office/word/2016/wordml/cid" xmlns:am3d="http://schemas.microsoft.com/office/drawing/2017/model3d" xmlns:aink="http://schemas.microsoft.com/office/drawing/2016/ink" xmlns:cx8="http://schemas.microsoft.com/office/drawing/2016/5/14/chartex" xmlns:cx7="http://schemas.microsoft.com/office/drawing/2016/5/13/chartex" xmlns:cx6="http://schemas.microsoft.com/office/drawing/2016/5/12/chartex" xmlns:cx5="http://schemas.microsoft.com/office/drawing/2016/5/11/chartex" xmlns:cx4="http://schemas.microsoft.com/office/drawing/2016/5/10/chartex" xmlns:cx3="http://schemas.microsoft.com/office/drawing/2016/5/9/chartex" xmlns:cx2="http://schemas.microsoft.com/office/drawing/2015/10/21/chartex">
             <w:pict>
               <v:oval w14:anchorId="1474C55D" id="Oval 7" o:spid="_x0000_s1026" style="position:absolute;margin-left:98.7pt;margin-top:99.75pt;width:6.75pt;height:7.5pt;z-index:251662336;visibility:visible;mso-wrap-style:square;mso-width-percent:0;mso-wrap-distance-left:9pt;mso-wrap-distance-top:0;mso-wrap-distance-right:9pt;mso-wrap-distance-bottom:0;mso-position-horizontal:absolute;mso-position-horizontal-relative:text;mso-position-vertical:absolute;mso-position-vertical-relative:text;mso-width-percent:0;mso-width-relative:margin;v-text-anchor:middle" o:gfxdata="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" filled="f" strokecolor="red" strokeweight="1pt">
                 <v:stroke joinstyle="miter"/>
@@ -338,7 +338,7 @@
               </wp:anchor>
             </w:drawing>
           </mc:Choice>
-          <mc:Fallback>
+          <mc:Fallback xmlns:w16cid="http://schemas.microsoft.com/office/word/2016/wordml/cid" xmlns:am3d="http://schemas.microsoft.com/office/drawing/2017/model3d" xmlns:aink="http://schemas.microsoft.com/office/drawing/2016/ink" xmlns:cx8="http://schemas.microsoft.com/office/drawing/2016/5/14/chartex" xmlns:cx7="http://schemas.microsoft.com/office/drawing/2016/5/13/chartex" xmlns:cx6="http://schemas.microsoft.com/office/drawing/2016/5/12/chartex" xmlns:cx5="http://schemas.microsoft.com/office/drawing/2016/5/11/chartex" xmlns:cx4="http://schemas.microsoft.com/office/drawing/2016/5/10/chartex" xmlns:cx3="http://schemas.microsoft.com/office/drawing/2016/5/9/chartex" xmlns:cx2="http://schemas.microsoft.com/office/drawing/2015/10/21/chartex">
             <w:pict>
               <v:oval w14:anchorId="6E460062" id="Oval 6" o:spid="_x0000_s1026" style="position:absolute;margin-left:83.25pt;margin-top:96pt;width:6.75pt;height:7.5pt;z-index:251660288;visibility:visible;mso-wrap-style:square;mso-wrap-distance-left:9pt;mso-wrap-distance-top:0;mso-wrap-distance-right:9pt;mso-wrap-distance-bottom:0;mso-position-horizontal:absolute;mso-position-horizontal-relative:text;mso-position-vertical:absolute;mso-position-vertical-relative:text;v-text-anchor:middle" o:gfxdata="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" filled="f" strokecolor="red" strokeweight="1pt">
                 <v:stroke joinstyle="miter"/>
@@ -476,7 +476,7 @@
               </wp:anchor>
             </w:drawing>
           </mc:Choice>
-          <mc:Fallback>
+          <mc:Fallback xmlns:w16cid="http://schemas.microsoft.com/office/word/2016/wordml/cid" xmlns:am3d="http://schemas.microsoft.com/office/drawing/2017/model3d" xmlns:aink="http://schemas.microsoft.com/office/drawing/2016/ink" xmlns:cx8="http://schemas.microsoft.com/office/drawing/2016/5/14/chartex" xmlns:cx7="http://schemas.microsoft.com/office/drawing/2016/5/13/chartex" xmlns:cx6="http://schemas.microsoft.com/office/drawing/2016/5/12/chartex" xmlns:cx5="http://schemas.microsoft.com/office/drawing/2016/5/11/chartex" xmlns:cx4="http://schemas.microsoft.com/office/drawing/2016/5/10/chartex" xmlns:cx3="http://schemas.microsoft.com/office/drawing/2016/5/9/chartex" xmlns:cx2="http://schemas.microsoft.com/office/drawing/2015/10/21/chartex">
             <w:pict>
               <v:oval w14:anchorId="42853D07" id="Oval 11" o:spid="_x0000_s1026" style="position:absolute;margin-left:92.25pt;margin-top:204.75pt;width:6.75pt;height:7.5pt;z-index:251666432;visibility:visible;mso-wrap-style:square;mso-wrap-distance-left:9pt;mso-wrap-distance-top:0;mso-wrap-distance-right:9pt;mso-wrap-distance-bottom:0;mso-position-horizontal:absolute;mso-position-horizontal-relative:text;mso-position-vertical:absolute;mso-position-vertical-relative:text;v-text-anchor:middle" o:gfxdata="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" filled="f" strokecolor="red" strokeweight="1pt">
                 <v:stroke joinstyle="miter"/>
@@ -620,7 +620,7 @@
         <mc:AlternateContent>
           <mc:Choice Requires="wps">
             <w:drawing>
-              <wp:anchor distT="0" distB="0" distL="114300" distR="114300" simplePos="0" relativeHeight="251670528" behindDoc="0" locked="0" layoutInCell="1" allowOverlap="1" wp14:anchorId="3327C669" wp14:editId="5951E677">
+              <wp:anchor distT="0" distB="0" distL="114300" distR="114300" simplePos="0" relativeHeight="251670528" behindDoc="0" locked="0" layoutInCell="1" allowOverlap="1" wp14:anchorId="3327C669" wp14:editId="210D7A2A">
                 <wp:simplePos x="0" y="0"/>
                 <wp:positionH relativeFrom="column">
                   <wp:posOffset>1209675</wp:posOffset>
@@ -682,7 +682,7 @@
           </mc:Choice>
           <mc:Fallback>
             <w:pict>
-              <v:oval w14:anchorId="79383497" id="Oval 14" o:spid="_x0000_s1026" style="position:absolute;margin-left:95.25pt;margin-top:168pt;width:6.75pt;height:7.5pt;z-index:251670528;visibility:visible;mso-wrap-style:square;mso-wrap-distance-left:9pt;mso-wrap-distance-top:0;mso-wrap-distance-right:9pt;mso-wrap-distance-bottom:0;mso-position-horizontal:absolute;mso-position-horizontal-relative:text;mso-position-vertical:absolute;mso-position-vertical-relative:text;v-text-anchor:middle" o:gfxdata="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" filled="f" strokecolor="red" strokeweight="1pt">
+              <v:oval w14:anchorId="2D9943A7" id="Oval 14" o:spid="_x0000_s1026" style="position:absolute;margin-left:95.25pt;margin-top:168pt;width:6.75pt;height:7.5pt;z-index:251670528;visibility:visible;mso-wrap-style:square;mso-wrap-distance-left:9pt;mso-wrap-distance-top:0;mso-wrap-distance-right:9pt;mso-wrap-distance-bottom:0;mso-position-horizontal:absolute;mso-position-horizontal-relative:text;mso-position-vertical:absolute;mso-position-vertical-relative:text;v-text-anchor:middle" o:gfxdata="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" filled="f" strokecolor="red" strokeweight="1pt">
                 <v:stroke joinstyle="miter"/>
               </v:oval>
             </w:pict>
@@ -694,7 +694,7 @@
           <w:noProof/>
         </w:rPr>
         <w:drawing>
-          <wp:anchor distT="0" distB="0" distL="114300" distR="114300" simplePos="0" relativeHeight="251656190" behindDoc="0" locked="0" layoutInCell="1" allowOverlap="1" wp14:anchorId="3D04E68F" wp14:editId="69576EAB">
+          <wp:anchor distT="0" distB="0" distL="114300" distR="114300" simplePos="0" relativeHeight="251656190" behindDoc="0" locked="0" layoutInCell="1" allowOverlap="1" wp14:anchorId="3D04E68F" wp14:editId="40EC9B51">
             <wp:simplePos x="0" y="0"/>
             <wp:positionH relativeFrom="column">
               <wp:posOffset>-698500</wp:posOffset>
@@ -754,7 +754,7 @@
           <w:noProof/>
         </w:rPr>
         <w:drawing>
-          <wp:anchor distT="0" distB="0" distL="114300" distR="114300" simplePos="0" relativeHeight="251667456" behindDoc="0" locked="0" layoutInCell="1" allowOverlap="1" wp14:anchorId="53200B34" wp14:editId="64C6EAD2">
+          <wp:anchor distT="0" distB="0" distL="114300" distR="114300" simplePos="0" relativeHeight="251667456" behindDoc="0" locked="0" layoutInCell="1" allowOverlap="1" wp14:anchorId="53200B34" wp14:editId="05FFB4AE">
             <wp:simplePos x="0" y="0"/>
             <wp:positionH relativeFrom="column">
               <wp:posOffset>2819400</wp:posOffset>
@@ -816,7 +816,7 @@
           <w:noProof/>
         </w:rPr>
         <w:drawing>
-          <wp:anchor distT="0" distB="0" distL="114300" distR="114300" simplePos="0" relativeHeight="251671552" behindDoc="0" locked="0" layoutInCell="1" allowOverlap="1" wp14:anchorId="10E25D6A" wp14:editId="40883107">
+          <wp:anchor distT="0" distB="0" distL="114300" distR="114300" simplePos="0" relativeHeight="251671552" behindDoc="0" locked="0" layoutInCell="1" allowOverlap="1" wp14:anchorId="10E25D6A" wp14:editId="029D5EFB">
             <wp:simplePos x="0" y="0"/>
             <wp:positionH relativeFrom="column">
               <wp:posOffset>2819400</wp:posOffset>
@@ -878,7 +878,7 @@
         <mc:AlternateContent>
           <mc:Choice Requires="wps">
             <w:drawing>
-              <wp:anchor distT="0" distB="0" distL="114300" distR="114300" simplePos="0" relativeHeight="251674624" behindDoc="0" locked="0" layoutInCell="1" allowOverlap="1" wp14:anchorId="10E11730" wp14:editId="4939EC9D">
+              <wp:anchor distT="0" distB="0" distL="114300" distR="114300" simplePos="0" relativeHeight="251674624" behindDoc="0" locked="0" layoutInCell="1" allowOverlap="1" wp14:anchorId="10E11730" wp14:editId="0F95D8B8">
                 <wp:simplePos x="0" y="0"/>
                 <wp:positionH relativeFrom="column">
                   <wp:posOffset>1209675</wp:posOffset>
@@ -940,7 +940,7 @@
           </mc:Choice>
           <mc:Fallback>
             <w:pict>
-              <v:oval w14:anchorId="3C72E4A4" id="Oval 18" o:spid="_x0000_s1026" style="position:absolute;margin-left:95.25pt;margin-top:162pt;width:6.75pt;height:7.5pt;z-index:251674624;visibility:visible;mso-wrap-style:square;mso-wrap-distance-left:9pt;mso-wrap-distance-top:0;mso-wrap-distance-right:9pt;mso-wrap-distance-bottom:0;mso-position-horizontal:absolute;mso-position-horizontal-relative:text;mso-position-vertical:absolute;mso-position-vertical-relative:text;v-text-anchor:middle" o:gfxdata="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" filled="f" strokecolor="red" strokeweight="1pt">
+              <v:oval w14:anchorId="09A672FC" id="Oval 18" o:spid="_x0000_s1026" style="position:absolute;margin-left:95.25pt;margin-top:162pt;width:6.75pt;height:7.5pt;z-index:251674624;visibility:visible;mso-wrap-style:square;mso-wrap-distance-left:9pt;mso-wrap-distance-top:0;mso-wrap-distance-right:9pt;mso-wrap-distance-bottom:0;mso-position-horizontal:absolute;mso-position-horizontal-relative:text;mso-position-vertical:absolute;mso-position-vertical-relative:text;v-text-anchor:middle" o:gfxdata="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" filled="f" strokecolor="red" strokeweight="1pt">
                 <v:stroke joinstyle="miter"/>
               </v:oval>
             </w:pict>
@@ -952,7 +952,7 @@
           <w:noProof/>
         </w:rPr>
         <w:drawing>
-          <wp:anchor distT="0" distB="0" distL="114300" distR="114300" simplePos="0" relativeHeight="251672576" behindDoc="0" locked="0" layoutInCell="1" allowOverlap="1" wp14:anchorId="01B586FB" wp14:editId="4A1A1FC7">
+          <wp:anchor distT="0" distB="0" distL="114300" distR="114300" simplePos="0" relativeHeight="251672576" behindDoc="0" locked="0" layoutInCell="1" allowOverlap="1" wp14:anchorId="01B586FB" wp14:editId="69CB3318">
             <wp:simplePos x="0" y="0"/>
             <wp:positionH relativeFrom="column">
               <wp:posOffset>-695325</wp:posOffset>
@@ -1015,19 +1015,83 @@
     <w:p/>
     <w:p/>
     <w:p>
+      <w:pPr>
+        <w:spacing w:before="45" w:after="75" w:line="300" w:lineRule="atLeast"/>
+        <w:ind w:right="150"/>
+        <w:outlineLvl w:val="1"/>
+        <w:rPr>
+          <w:rFonts w:ascii="Helvetica" w:eastAsia="Times New Roman" w:hAnsi="Helvetica" w:cs="Helvetica"/>
+          <w:b/>
+          <w:bCs/>
+          <w:color w:val="3C3C3C"/>
+          <w:sz w:val="30"/>
+          <w:szCs w:val="30"/>
+        </w:rPr>
+      </w:pPr>
+      <w:r>
+        <w:rPr>
+          <w:rFonts w:ascii="Helvetica" w:eastAsia="Times New Roman" w:hAnsi="Helvetica" w:cs="Helvetica"/>
+          <w:b/>
+          <w:bCs/>
+          <w:color w:val="3C3C3C"/>
+          <w:sz w:val="30"/>
+          <w:szCs w:val="30"/>
+        </w:rPr>
+        <w:lastRenderedPageBreak/>
+        <w:t>Problem 2</w:t>
+      </w:r>
+    </w:p>
+    <w:p>
+      <w:pPr>
+        <w:spacing w:before="225" w:after="75" w:line="270" w:lineRule="atLeast"/>
+        <w:ind w:right="150"/>
+        <w:outlineLvl w:val="2"/>
+        <w:rPr>
+          <w:rFonts w:ascii="Helvetica" w:eastAsia="Times New Roman" w:hAnsi="Helvetica" w:cs="Helvetica"/>
+          <w:b/>
+          <w:bCs/>
+          <w:color w:val="3C3C3C"/>
+          <w:sz w:val="26"/>
+          <w:szCs w:val="26"/>
+        </w:rPr>
+      </w:pPr>
+      <w:r>
+        <w:rPr>
+          <w:rFonts w:ascii="Helvetica" w:eastAsia="Times New Roman" w:hAnsi="Helvetica" w:cs="Helvetica"/>
+          <w:b/>
+          <w:bCs/>
+          <w:color w:val="3C3C3C"/>
+          <w:sz w:val="26"/>
+          <w:szCs w:val="26"/>
+        </w:rPr>
+        <w:t>Part (B</w:t>
+      </w:r>
+      <w:r>
+        <w:rPr>
+          <w:rFonts w:ascii="Helvetica" w:eastAsia="Times New Roman" w:hAnsi="Helvetica" w:cs="Helvetica"/>
+          <w:b/>
+          <w:bCs/>
+          <w:color w:val="3C3C3C"/>
+          <w:sz w:val="26"/>
+          <w:szCs w:val="26"/>
+        </w:rPr>
+        <w:t>)</w:t>
+      </w:r>
+    </w:p>
+    <w:p/>
+    <w:p>
       <w:r>
         <w:rPr>
           <w:noProof/>
         </w:rPr>
-        <w:lastRenderedPageBreak/>
         <w:drawing>
-          <wp:anchor distT="0" distB="0" distL="114300" distR="114300" simplePos="0" relativeHeight="251675648" behindDoc="0" locked="0" layoutInCell="1" allowOverlap="1" wp14:anchorId="13F94DDE" wp14:editId="3A02EBCB">
+          <wp:anchor distT="0" distB="0" distL="114300" distR="114300" simplePos="0" relativeHeight="251675648" behindDoc="0" locked="0" layoutInCell="1" allowOverlap="1" wp14:anchorId="13F94DDE" wp14:editId="66B88D81">
             <wp:simplePos x="0" y="0"/>
-            <wp:positionH relativeFrom="column">
-              <wp:posOffset>391160</wp:posOffset>
+            <wp:positionH relativeFrom="margin">
+              <wp:align>center</wp:align>
             </wp:positionH>
             <wp:positionV relativeFrom="paragraph">
-              <wp:posOffset>0</wp:posOffset>
+              <wp:posOffset>228600</wp:posOffset>
             </wp:positionV>
             <wp:extent cx="5304155" cy="3905250"/>
             <wp:effectExtent l="0" t="0" r="0" b="0"/>
@@ -1090,13 +1154,986 @@
     <w:p/>
     <w:p/>
     <w:p/>
-    <w:p/>
     <w:p>
+      <w:r>
+        <w:rPr>
+          <w:noProof/>
+        </w:rPr>
+        <mc:AlternateContent>
+          <mc:Choice Requires="wps">
+            <w:drawing>
+              <wp:anchor distT="0" distB="0" distL="114300" distR="114300" simplePos="0" relativeHeight="251687936" behindDoc="0" locked="0" layoutInCell="1" allowOverlap="1" wp14:anchorId="082DDC34" wp14:editId="2C4F8462">
+                <wp:simplePos x="0" y="0"/>
+                <wp:positionH relativeFrom="column">
+                  <wp:posOffset>1066800</wp:posOffset>
+                </wp:positionH>
+                <wp:positionV relativeFrom="paragraph">
+                  <wp:posOffset>4943475</wp:posOffset>
+                </wp:positionV>
+                <wp:extent cx="134442" cy="133441"/>
+                <wp:effectExtent l="19050" t="19050" r="18415" b="19050"/>
+                <wp:wrapNone/>
+                <wp:docPr id="24" name="Oval 24"/>
+                <wp:cNvGraphicFramePr/>
+                <a:graphic xmlns:a="http://schemas.openxmlformats.org/drawingml/2006/main">
+                  <a:graphicData uri="http://schemas.microsoft.com/office/word/2010/wordprocessingShape">
+                    <wps:wsp>
+                      <wps:cNvSpPr/>
+                      <wps:spPr>
+                        <a:xfrm rot="21336643" flipH="1" flipV="1">
+                          <a:off x="0" y="0"/>
+                          <a:ext cx="134442" cy="133441"/>
+                        </a:xfrm>
+                        <a:prstGeom prst="ellipse">
+                          <a:avLst/>
+                        </a:prstGeom>
+                        <a:noFill/>
+                        <a:ln>
+                          <a:solidFill>
+                            <a:srgbClr val="FF0000"/>
+                          </a:solidFill>
+                        </a:ln>
+                      </wps:spPr>
+                      <wps:style>
+                        <a:lnRef idx="2">
+                          <a:schemeClr val="accent1">
+                            <a:shade val="50000"/>
+                          </a:schemeClr>
+                        </a:lnRef>
+                        <a:fillRef idx="1">
+                          <a:schemeClr val="accent1"/>
+                        </a:fillRef>
+                        <a:effectRef idx="0">
+                          <a:schemeClr val="accent1"/>
+                        </a:effectRef>
+                        <a:fontRef idx="minor">
+                          <a:schemeClr val="lt1"/>
+                        </a:fontRef>
+                      </wps:style>
+                      <wps:bodyPr rot="0" spcFirstLastPara="0" vertOverflow="overflow" horzOverflow="overflow" vert="horz" wrap="square" lIns="91440" tIns="45720" rIns="91440" bIns="45720" numCol="1" spcCol="0" rtlCol="0" fromWordArt="0" anchor="ctr" anchorCtr="0" forceAA="0" compatLnSpc="1">
+                        <a:prstTxWarp prst="textNoShape">
+                          <a:avLst/>
+                        </a:prstTxWarp>
+                        <a:noAutofit/>
+                      </wps:bodyPr>
+                    </wps:wsp>
+                  </a:graphicData>
+                </a:graphic>
+                <wp14:sizeRelH relativeFrom="margin">
+                  <wp14:pctWidth>0</wp14:pctWidth>
+                </wp14:sizeRelH>
+                <wp14:sizeRelV relativeFrom="margin">
+                  <wp14:pctHeight>0</wp14:pctHeight>
+                </wp14:sizeRelV>
+              </wp:anchor>
+            </w:drawing>
+          </mc:Choice>
+          <mc:Fallback>
+            <w:pict>
+              <v:oval w14:anchorId="65C51530" id="Oval 24" o:spid="_x0000_s1026" style="position:absolute;margin-left:84pt;margin-top:389.25pt;width:10.6pt;height:10.5pt;rotation:-287656fd;flip:x y;z-index:251687936;visibility:visible;mso-wrap-style:square;mso-width-percent:0;mso-height-percent:0;mso-wrap-distance-left:9pt;mso-wrap-distance-top:0;mso-wrap-distance-right:9pt;mso-wrap-distance-bottom:0;mso-position-horizontal:absolute;mso-position-horizontal-relative:text;mso-position-vertical:absolute;mso-position-vertical-relative:text;mso-width-percent:0;mso-height-percent:0;mso-width-relative:margin;mso-height-relative:margin;v-text-anchor:middle" o:gfxdata="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" filled="f" strokecolor="red" strokeweight="1pt">
+                <v:stroke joinstyle="miter"/>
+              </v:oval>
+            </w:pict>
+          </mc:Fallback>
+        </mc:AlternateContent>
+      </w:r>
+      <w:r>
+        <w:rPr>
+          <w:noProof/>
+        </w:rPr>
+        <w:drawing>
+          <wp:anchor distT="0" distB="0" distL="114300" distR="114300" simplePos="0" relativeHeight="251683840" behindDoc="0" locked="0" layoutInCell="1" allowOverlap="1" wp14:anchorId="4106254F" wp14:editId="2922A8EF">
+            <wp:simplePos x="0" y="0"/>
+            <wp:positionH relativeFrom="page">
+              <wp:posOffset>3663950</wp:posOffset>
+            </wp:positionH>
+            <wp:positionV relativeFrom="paragraph">
+              <wp:posOffset>3009900</wp:posOffset>
+            </wp:positionV>
+            <wp:extent cx="4102100" cy="3076575"/>
+            <wp:effectExtent l="0" t="0" r="0" b="9525"/>
+            <wp:wrapTopAndBottom/>
+            <wp:docPr id="20" name="Picture 20"/>
+            <wp:cNvGraphicFramePr>
+              <a:graphicFrameLocks xmlns:a="http://schemas.openxmlformats.org/drawingml/2006/main" noChangeAspect="1"/>
+            </wp:cNvGraphicFramePr>
+            <a:graphic xmlns:a="http://schemas.openxmlformats.org/drawingml/2006/main">
+              <a:graphicData uri="http://schemas.openxmlformats.org/drawingml/2006/picture">
+                <pic:pic xmlns:pic="http://schemas.openxmlformats.org/drawingml/2006/picture">
+                  <pic:nvPicPr>
+                    <pic:cNvPr id="20" name="HW1P2fig8a.png"/>
+                    <pic:cNvPicPr/>
+                  </pic:nvPicPr>
+                  <pic:blipFill>
+                    <a:blip r:embed="rId14">
+                      <a:extLst>
+                        <a:ext uri="{28A0092B-C50C-407E-A947-70E740481C1C}">
+                          <a14:useLocalDpi xmlns:a14="http://schemas.microsoft.com/office/drawing/2010/main" val="0"/>
+                        </a:ext>
+                      </a:extLst>
+                    </a:blip>
+                    <a:stretch>
+                      <a:fillRect/>
+                    </a:stretch>
+                  </pic:blipFill>
+                  <pic:spPr>
+                    <a:xfrm>
+                      <a:off x="0" y="0"/>
+                      <a:ext cx="4102100" cy="3076575"/>
+                    </a:xfrm>
+                    <a:prstGeom prst="rect">
+                      <a:avLst/>
+                    </a:prstGeom>
+                  </pic:spPr>
+                </pic:pic>
+              </a:graphicData>
+            </a:graphic>
+            <wp14:sizeRelH relativeFrom="margin">
+              <wp14:pctWidth>0</wp14:pctWidth>
+            </wp14:sizeRelH>
+            <wp14:sizeRelV relativeFrom="margin">
+              <wp14:pctHeight>0</wp14:pctHeight>
+            </wp14:sizeRelV>
+          </wp:anchor>
+        </w:drawing>
+      </w:r>
+      <w:r>
+        <w:rPr>
+          <w:noProof/>
+        </w:rPr>
+        <w:drawing>
+          <wp:anchor distT="0" distB="0" distL="114300" distR="114300" simplePos="0" relativeHeight="251682816" behindDoc="0" locked="0" layoutInCell="1" allowOverlap="1" wp14:anchorId="4404151B" wp14:editId="5E2769E1">
+            <wp:simplePos x="0" y="0"/>
+            <wp:positionH relativeFrom="page">
+              <wp:align>left</wp:align>
+            </wp:positionH>
+            <wp:positionV relativeFrom="paragraph">
+              <wp:posOffset>2952750</wp:posOffset>
+            </wp:positionV>
+            <wp:extent cx="3809365" cy="2857500"/>
+            <wp:effectExtent l="0" t="0" r="635" b="0"/>
+            <wp:wrapTopAndBottom/>
+            <wp:docPr id="19" name="Picture 19"/>
+            <wp:cNvGraphicFramePr>
+              <a:graphicFrameLocks xmlns:a="http://schemas.openxmlformats.org/drawingml/2006/main" noChangeAspect="1"/>
+            </wp:cNvGraphicFramePr>
+            <a:graphic xmlns:a="http://schemas.openxmlformats.org/drawingml/2006/main">
+              <a:graphicData uri="http://schemas.openxmlformats.org/drawingml/2006/picture">
+                <pic:pic xmlns:pic="http://schemas.openxmlformats.org/drawingml/2006/picture">
+                  <pic:nvPicPr>
+                    <pic:cNvPr id="19" name="HW1P2fig8b.png"/>
+                    <pic:cNvPicPr/>
+                  </pic:nvPicPr>
+                  <pic:blipFill>
+                    <a:blip r:embed="rId15">
+                      <a:extLst>
+                        <a:ext uri="{28A0092B-C50C-407E-A947-70E740481C1C}">
+                          <a14:useLocalDpi xmlns:a14="http://schemas.microsoft.com/office/drawing/2010/main" val="0"/>
+                        </a:ext>
+                      </a:extLst>
+                    </a:blip>
+                    <a:stretch>
+                      <a:fillRect/>
+                    </a:stretch>
+                  </pic:blipFill>
+                  <pic:spPr>
+                    <a:xfrm>
+                      <a:off x="0" y="0"/>
+                      <a:ext cx="3809365" cy="2857500"/>
+                    </a:xfrm>
+                    <a:prstGeom prst="rect">
+                      <a:avLst/>
+                    </a:prstGeom>
+                  </pic:spPr>
+                </pic:pic>
+              </a:graphicData>
+            </a:graphic>
+            <wp14:sizeRelH relativeFrom="margin">
+              <wp14:pctWidth>0</wp14:pctWidth>
+            </wp14:sizeRelH>
+            <wp14:sizeRelV relativeFrom="margin">
+              <wp14:pctHeight>0</wp14:pctHeight>
+            </wp14:sizeRelV>
+          </wp:anchor>
+        </w:drawing>
+      </w:r>
+      <w:r>
+        <w:rPr>
+          <w:noProof/>
+        </w:rPr>
+        <mc:AlternateContent>
+          <mc:Choice Requires="wps">
+            <w:drawing>
+              <wp:anchor distT="0" distB="0" distL="114300" distR="114300" simplePos="0" relativeHeight="251681792" behindDoc="0" locked="0" layoutInCell="1" allowOverlap="1" wp14:anchorId="19868E5D" wp14:editId="50D57B44">
+                <wp:simplePos x="0" y="0"/>
+                <wp:positionH relativeFrom="column">
+                  <wp:posOffset>1971675</wp:posOffset>
+                </wp:positionH>
+                <wp:positionV relativeFrom="paragraph">
+                  <wp:posOffset>1285875</wp:posOffset>
+                </wp:positionV>
+                <wp:extent cx="134442" cy="133441"/>
+                <wp:effectExtent l="19050" t="19050" r="18415" b="19050"/>
+                <wp:wrapNone/>
+                <wp:docPr id="13" name="Oval 13"/>
+                <wp:cNvGraphicFramePr/>
+                <a:graphic xmlns:a="http://schemas.openxmlformats.org/drawingml/2006/main">
+                  <a:graphicData uri="http://schemas.microsoft.com/office/word/2010/wordprocessingShape">
+                    <wps:wsp>
+                      <wps:cNvSpPr/>
+                      <wps:spPr>
+                        <a:xfrm rot="21336643" flipH="1" flipV="1">
+                          <a:off x="0" y="0"/>
+                          <a:ext cx="134442" cy="133441"/>
+                        </a:xfrm>
+                        <a:prstGeom prst="ellipse">
+                          <a:avLst/>
+                        </a:prstGeom>
+                        <a:noFill/>
+                        <a:ln>
+                          <a:solidFill>
+                            <a:srgbClr val="FF0000"/>
+                          </a:solidFill>
+                        </a:ln>
+                      </wps:spPr>
+                      <wps:style>
+                        <a:lnRef idx="2">
+                          <a:schemeClr val="accent1">
+                            <a:shade val="50000"/>
+                          </a:schemeClr>
+                        </a:lnRef>
+                        <a:fillRef idx="1">
+                          <a:schemeClr val="accent1"/>
+                        </a:fillRef>
+                        <a:effectRef idx="0">
+                          <a:schemeClr val="accent1"/>
+                        </a:effectRef>
+                        <a:fontRef idx="minor">
+                          <a:schemeClr val="lt1"/>
+                        </a:fontRef>
+                      </wps:style>
+                      <wps:bodyPr rot="0" spcFirstLastPara="0" vertOverflow="overflow" horzOverflow="overflow" vert="horz" wrap="square" lIns="91440" tIns="45720" rIns="91440" bIns="45720" numCol="1" spcCol="0" rtlCol="0" fromWordArt="0" anchor="ctr" anchorCtr="0" forceAA="0" compatLnSpc="1">
+                        <a:prstTxWarp prst="textNoShape">
+                          <a:avLst/>
+                        </a:prstTxWarp>
+                        <a:noAutofit/>
+                      </wps:bodyPr>
+                    </wps:wsp>
+                  </a:graphicData>
+                </a:graphic>
+                <wp14:sizeRelH relativeFrom="margin">
+                  <wp14:pctWidth>0</wp14:pctWidth>
+                </wp14:sizeRelH>
+                <wp14:sizeRelV relativeFrom="margin">
+                  <wp14:pctHeight>0</wp14:pctHeight>
+                </wp14:sizeRelV>
+              </wp:anchor>
+            </w:drawing>
+          </mc:Choice>
+          <mc:Fallback>
+            <w:pict>
+              <v:oval w14:anchorId="09E7F356" id="Oval 13" o:spid="_x0000_s1026" style="position:absolute;margin-left:155.25pt;margin-top:101.25pt;width:10.6pt;height:10.5pt;rotation:-287656fd;flip:x y;z-index:251681792;visibility:visible;mso-wrap-style:square;mso-width-percent:0;mso-height-percent:0;mso-wrap-distance-left:9pt;mso-wrap-distance-top:0;mso-wrap-distance-right:9pt;mso-wrap-distance-bottom:0;mso-position-horizontal:absolute;mso-position-horizontal-relative:text;mso-position-vertical:absolute;mso-position-vertical-relative:text;mso-width-percent:0;mso-height-percent:0;mso-width-relative:margin;mso-height-relative:margin;v-text-anchor:middle" o:gfxdata="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" filled="f" strokecolor="red" strokeweight="1pt">
+                <v:stroke joinstyle="miter"/>
+              </v:oval>
+            </w:pict>
+          </mc:Fallback>
+        </mc:AlternateContent>
+      </w:r>
+      <w:r>
+        <w:rPr>
+          <w:noProof/>
+        </w:rPr>
+        <mc:AlternateContent>
+          <mc:Choice Requires="wps">
+            <w:drawing>
+              <wp:anchor distT="0" distB="0" distL="114300" distR="114300" simplePos="0" relativeHeight="251679744" behindDoc="0" locked="0" layoutInCell="1" allowOverlap="1" wp14:anchorId="03004D40" wp14:editId="0BBE853C">
+                <wp:simplePos x="0" y="0"/>
+                <wp:positionH relativeFrom="column">
+                  <wp:posOffset>1127125</wp:posOffset>
+                </wp:positionH>
+                <wp:positionV relativeFrom="paragraph">
+                  <wp:posOffset>1290955</wp:posOffset>
+                </wp:positionV>
+                <wp:extent cx="134442" cy="133441"/>
+                <wp:effectExtent l="19050" t="19050" r="18415" b="19050"/>
+                <wp:wrapNone/>
+                <wp:docPr id="9" name="Oval 9"/>
+                <wp:cNvGraphicFramePr/>
+                <a:graphic xmlns:a="http://schemas.openxmlformats.org/drawingml/2006/main">
+                  <a:graphicData uri="http://schemas.microsoft.com/office/word/2010/wordprocessingShape">
+                    <wps:wsp>
+                      <wps:cNvSpPr/>
+                      <wps:spPr>
+                        <a:xfrm rot="21336643" flipH="1" flipV="1">
+                          <a:off x="0" y="0"/>
+                          <a:ext cx="134442" cy="133441"/>
+                        </a:xfrm>
+                        <a:prstGeom prst="ellipse">
+                          <a:avLst/>
+                        </a:prstGeom>
+                        <a:noFill/>
+                        <a:ln>
+                          <a:solidFill>
+                            <a:srgbClr val="FF0000"/>
+                          </a:solidFill>
+                        </a:ln>
+                      </wps:spPr>
+                      <wps:style>
+                        <a:lnRef idx="2">
+                          <a:schemeClr val="accent1">
+                            <a:shade val="50000"/>
+                          </a:schemeClr>
+                        </a:lnRef>
+                        <a:fillRef idx="1">
+                          <a:schemeClr val="accent1"/>
+                        </a:fillRef>
+                        <a:effectRef idx="0">
+                          <a:schemeClr val="accent1"/>
+                        </a:effectRef>
+                        <a:fontRef idx="minor">
+                          <a:schemeClr val="lt1"/>
+                        </a:fontRef>
+                      </wps:style>
+                      <wps:bodyPr rot="0" spcFirstLastPara="0" vertOverflow="overflow" horzOverflow="overflow" vert="horz" wrap="square" lIns="91440" tIns="45720" rIns="91440" bIns="45720" numCol="1" spcCol="0" rtlCol="0" fromWordArt="0" anchor="ctr" anchorCtr="0" forceAA="0" compatLnSpc="1">
+                        <a:prstTxWarp prst="textNoShape">
+                          <a:avLst/>
+                        </a:prstTxWarp>
+                        <a:noAutofit/>
+                      </wps:bodyPr>
+                    </wps:wsp>
+                  </a:graphicData>
+                </a:graphic>
+                <wp14:sizeRelH relativeFrom="margin">
+                  <wp14:pctWidth>0</wp14:pctWidth>
+                </wp14:sizeRelH>
+                <wp14:sizeRelV relativeFrom="margin">
+                  <wp14:pctHeight>0</wp14:pctHeight>
+                </wp14:sizeRelV>
+              </wp:anchor>
+            </w:drawing>
+          </mc:Choice>
+          <mc:Fallback>
+            <w:pict>
+              <v:oval w14:anchorId="411701D4" id="Oval 9" o:spid="_x0000_s1026" style="position:absolute;margin-left:88.75pt;margin-top:101.65pt;width:10.6pt;height:10.5pt;rotation:-287656fd;flip:x y;z-index:251679744;visibility:visible;mso-wrap-style:square;mso-width-percent:0;mso-height-percent:0;mso-wrap-distance-left:9pt;mso-wrap-distance-top:0;mso-wrap-distance-right:9pt;mso-wrap-distance-bottom:0;mso-position-horizontal:absolute;mso-position-horizontal-relative:text;mso-position-vertical:absolute;mso-position-vertical-relative:text;mso-width-percent:0;mso-height-percent:0;mso-width-relative:margin;mso-height-relative:margin;v-text-anchor:middle" o:gfxdata="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" filled="f" strokecolor="red" strokeweight="1pt">
+                <v:stroke joinstyle="miter"/>
+              </v:oval>
+            </w:pict>
+          </mc:Fallback>
+        </mc:AlternateContent>
+      </w:r>
+      <w:r>
+        <w:rPr>
+          <w:noProof/>
+        </w:rPr>
+        <w:drawing>
+          <wp:anchor distT="0" distB="0" distL="114300" distR="114300" simplePos="0" relativeHeight="251677696" behindDoc="0" locked="0" layoutInCell="1" allowOverlap="1" wp14:anchorId="11B32CF2" wp14:editId="2CB573CC">
+            <wp:simplePos x="0" y="0"/>
+            <wp:positionH relativeFrom="margin">
+              <wp:posOffset>-784225</wp:posOffset>
+            </wp:positionH>
+            <wp:positionV relativeFrom="paragraph">
+              <wp:posOffset>85725</wp:posOffset>
+            </wp:positionV>
+            <wp:extent cx="3594100" cy="2695575"/>
+            <wp:effectExtent l="0" t="0" r="6350" b="9525"/>
+            <wp:wrapTopAndBottom/>
+            <wp:docPr id="2" name="Picture 2"/>
+            <wp:cNvGraphicFramePr>
+              <a:graphicFrameLocks xmlns:a="http://schemas.openxmlformats.org/drawingml/2006/main" noChangeAspect="1"/>
+            </wp:cNvGraphicFramePr>
+            <a:graphic xmlns:a="http://schemas.openxmlformats.org/drawingml/2006/main">
+              <a:graphicData uri="http://schemas.openxmlformats.org/drawingml/2006/picture">
+                <pic:pic xmlns:pic="http://schemas.openxmlformats.org/drawingml/2006/picture">
+                  <pic:nvPicPr>
+                    <pic:cNvPr id="2" name="HW1P2fig7b.png"/>
+                    <pic:cNvPicPr/>
+                  </pic:nvPicPr>
+                  <pic:blipFill>
+                    <a:blip r:embed="rId16">
+                      <a:extLst>
+                        <a:ext uri="{28A0092B-C50C-407E-A947-70E740481C1C}">
+                          <a14:useLocalDpi xmlns:a14="http://schemas.microsoft.com/office/drawing/2010/main" val="0"/>
+                        </a:ext>
+                      </a:extLst>
+                    </a:blip>
+                    <a:stretch>
+                      <a:fillRect/>
+                    </a:stretch>
+                  </pic:blipFill>
+                  <pic:spPr>
+                    <a:xfrm>
+                      <a:off x="0" y="0"/>
+                      <a:ext cx="3594100" cy="2695575"/>
+                    </a:xfrm>
+                    <a:prstGeom prst="rect">
+                      <a:avLst/>
+                    </a:prstGeom>
+                  </pic:spPr>
+                </pic:pic>
+              </a:graphicData>
+            </a:graphic>
+            <wp14:sizeRelH relativeFrom="margin">
+              <wp14:pctWidth>0</wp14:pctWidth>
+            </wp14:sizeRelH>
+            <wp14:sizeRelV relativeFrom="margin">
+              <wp14:pctHeight>0</wp14:pctHeight>
+            </wp14:sizeRelV>
+          </wp:anchor>
+        </w:drawing>
+      </w:r>
+      <w:r>
+        <w:rPr>
+          <w:noProof/>
+        </w:rPr>
+        <w:drawing>
+          <wp:anchor distT="0" distB="0" distL="114300" distR="114300" simplePos="0" relativeHeight="251676672" behindDoc="0" locked="0" layoutInCell="1" allowOverlap="1" wp14:anchorId="1975D20C" wp14:editId="0FADA42F">
+            <wp:simplePos x="0" y="0"/>
+            <wp:positionH relativeFrom="page">
+              <wp:align>right</wp:align>
+            </wp:positionH>
+            <wp:positionV relativeFrom="paragraph">
+              <wp:posOffset>0</wp:posOffset>
+            </wp:positionV>
+            <wp:extent cx="4051300" cy="3038475"/>
+            <wp:effectExtent l="0" t="0" r="6350" b="9525"/>
+            <wp:wrapTopAndBottom/>
+            <wp:docPr id="1" name="Picture 1"/>
+            <wp:cNvGraphicFramePr>
+              <a:graphicFrameLocks xmlns:a="http://schemas.openxmlformats.org/drawingml/2006/main" noChangeAspect="1"/>
+            </wp:cNvGraphicFramePr>
+            <a:graphic xmlns:a="http://schemas.openxmlformats.org/drawingml/2006/main">
+              <a:graphicData uri="http://schemas.openxmlformats.org/drawingml/2006/picture">
+                <pic:pic xmlns:pic="http://schemas.openxmlformats.org/drawingml/2006/picture">
+                  <pic:nvPicPr>
+                    <pic:cNvPr id="1" name="HW1P2fig7a.png"/>
+                    <pic:cNvPicPr/>
+                  </pic:nvPicPr>
+                  <pic:blipFill>
+                    <a:blip r:embed="rId17">
+                      <a:extLst>
+                        <a:ext uri="{28A0092B-C50C-407E-A947-70E740481C1C}">
+                          <a14:useLocalDpi xmlns:a14="http://schemas.microsoft.com/office/drawing/2010/main" val="0"/>
+                        </a:ext>
+                      </a:extLst>
+                    </a:blip>
+                    <a:stretch>
+                      <a:fillRect/>
+                    </a:stretch>
+                  </pic:blipFill>
+                  <pic:spPr>
+                    <a:xfrm>
+                      <a:off x="0" y="0"/>
+                      <a:ext cx="4051300" cy="3038475"/>
+                    </a:xfrm>
+                    <a:prstGeom prst="rect">
+                      <a:avLst/>
+                    </a:prstGeom>
+                  </pic:spPr>
+                </pic:pic>
+              </a:graphicData>
+            </a:graphic>
+            <wp14:sizeRelH relativeFrom="margin">
+              <wp14:pctWidth>0</wp14:pctWidth>
+            </wp14:sizeRelH>
+            <wp14:sizeRelV relativeFrom="margin">
+              <wp14:pctHeight>0</wp14:pctHeight>
+            </wp14:sizeRelV>
+          </wp:anchor>
+        </w:drawing>
+      </w:r>
+    </w:p>
+    <w:p/>
+    <w:p>
+      <w:r>
+        <w:rPr>
+          <w:noProof/>
+        </w:rPr>
+        <w:lastRenderedPageBreak/>
+        <mc:AlternateContent>
+          <mc:Choice Requires="wps">
+            <w:drawing>
+              <wp:anchor distT="0" distB="0" distL="114300" distR="114300" simplePos="0" relativeHeight="251694080" behindDoc="0" locked="0" layoutInCell="1" allowOverlap="1" wp14:anchorId="43C3ADA8" wp14:editId="2C99F246">
+                <wp:simplePos x="0" y="0"/>
+                <wp:positionH relativeFrom="column">
+                  <wp:posOffset>733425</wp:posOffset>
+                </wp:positionH>
+                <wp:positionV relativeFrom="paragraph">
+                  <wp:posOffset>4943475</wp:posOffset>
+                </wp:positionV>
+                <wp:extent cx="133985" cy="133350"/>
+                <wp:effectExtent l="19050" t="19050" r="18415" b="19050"/>
+                <wp:wrapNone/>
+                <wp:docPr id="28" name="Oval 28"/>
+                <wp:cNvGraphicFramePr/>
+                <a:graphic xmlns:a="http://schemas.openxmlformats.org/drawingml/2006/main">
+                  <a:graphicData uri="http://schemas.microsoft.com/office/word/2010/wordprocessingShape">
+                    <wps:wsp>
+                      <wps:cNvSpPr/>
+                      <wps:spPr>
+                        <a:xfrm rot="21336643" flipH="1" flipV="1">
+                          <a:off x="0" y="0"/>
+                          <a:ext cx="133985" cy="133350"/>
+                        </a:xfrm>
+                        <a:prstGeom prst="ellipse">
+                          <a:avLst/>
+                        </a:prstGeom>
+                        <a:noFill/>
+                        <a:ln>
+                          <a:solidFill>
+                            <a:srgbClr val="FF0000"/>
+                          </a:solidFill>
+                        </a:ln>
+                      </wps:spPr>
+                      <wps:style>
+                        <a:lnRef idx="2">
+                          <a:schemeClr val="accent1">
+                            <a:shade val="50000"/>
+                          </a:schemeClr>
+                        </a:lnRef>
+                        <a:fillRef idx="1">
+                          <a:schemeClr val="accent1"/>
+                        </a:fillRef>
+                        <a:effectRef idx="0">
+                          <a:schemeClr val="accent1"/>
+                        </a:effectRef>
+                        <a:fontRef idx="minor">
+                          <a:schemeClr val="lt1"/>
+                        </a:fontRef>
+                      </wps:style>
+                      <wps:bodyPr rot="0" spcFirstLastPara="0" vertOverflow="overflow" horzOverflow="overflow" vert="horz" wrap="square" lIns="91440" tIns="45720" rIns="91440" bIns="45720" numCol="1" spcCol="0" rtlCol="0" fromWordArt="0" anchor="ctr" anchorCtr="0" forceAA="0" compatLnSpc="1">
+                        <a:prstTxWarp prst="textNoShape">
+                          <a:avLst/>
+                        </a:prstTxWarp>
+                        <a:noAutofit/>
+                      </wps:bodyPr>
+                    </wps:wsp>
+                  </a:graphicData>
+                </a:graphic>
+                <wp14:sizeRelH relativeFrom="margin">
+                  <wp14:pctWidth>0</wp14:pctWidth>
+                </wp14:sizeRelH>
+                <wp14:sizeRelV relativeFrom="margin">
+                  <wp14:pctHeight>0</wp14:pctHeight>
+                </wp14:sizeRelV>
+              </wp:anchor>
+            </w:drawing>
+          </mc:Choice>
+          <mc:Fallback>
+            <w:pict>
+              <v:oval w14:anchorId="3EFE14B9" id="Oval 28" o:spid="_x0000_s1026" style="position:absolute;margin-left:57.75pt;margin-top:389.25pt;width:10.55pt;height:10.5pt;rotation:-287656fd;flip:x y;z-index:251694080;visibility:visible;mso-wrap-style:square;mso-width-percent:0;mso-height-percent:0;mso-wrap-distance-left:9pt;mso-wrap-distance-top:0;mso-wrap-distance-right:9pt;mso-wrap-distance-bottom:0;mso-position-horizontal:absolute;mso-position-horizontal-relative:text;mso-position-vertical:absolute;mso-position-vertical-relative:text;mso-width-percent:0;mso-height-percent:0;mso-width-relative:margin;mso-height-relative:margin;v-text-anchor:middle" o:gfxdata="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" filled="f" strokecolor="red" strokeweight="1pt">
+                <v:stroke joinstyle="miter"/>
+              </v:oval>
+            </w:pict>
+          </mc:Fallback>
+        </mc:AlternateContent>
+      </w:r>
+      <w:r>
+        <w:rPr>
+          <w:noProof/>
+        </w:rPr>
+        <mc:AlternateContent>
+          <mc:Choice Requires="wps">
+            <w:drawing>
+              <wp:anchor distT="0" distB="0" distL="114300" distR="114300" simplePos="0" relativeHeight="251696128" behindDoc="0" locked="0" layoutInCell="1" allowOverlap="1" wp14:anchorId="63B5C5AB" wp14:editId="36F89142">
+                <wp:simplePos x="0" y="0"/>
+                <wp:positionH relativeFrom="column">
+                  <wp:posOffset>1152525</wp:posOffset>
+                </wp:positionH>
+                <wp:positionV relativeFrom="paragraph">
+                  <wp:posOffset>4942840</wp:posOffset>
+                </wp:positionV>
+                <wp:extent cx="133985" cy="133350"/>
+                <wp:effectExtent l="19050" t="19050" r="18415" b="19050"/>
+                <wp:wrapNone/>
+                <wp:docPr id="29" name="Oval 29"/>
+                <wp:cNvGraphicFramePr/>
+                <a:graphic xmlns:a="http://schemas.openxmlformats.org/drawingml/2006/main">
+                  <a:graphicData uri="http://schemas.microsoft.com/office/word/2010/wordprocessingShape">
+                    <wps:wsp>
+                      <wps:cNvSpPr/>
+                      <wps:spPr>
+                        <a:xfrm rot="21336643" flipH="1" flipV="1">
+                          <a:off x="0" y="0"/>
+                          <a:ext cx="133985" cy="133350"/>
+                        </a:xfrm>
+                        <a:prstGeom prst="ellipse">
+                          <a:avLst/>
+                        </a:prstGeom>
+                        <a:noFill/>
+                        <a:ln>
+                          <a:solidFill>
+                            <a:srgbClr val="FF0000"/>
+                          </a:solidFill>
+                        </a:ln>
+                      </wps:spPr>
+                      <wps:style>
+                        <a:lnRef idx="2">
+                          <a:schemeClr val="accent1">
+                            <a:shade val="50000"/>
+                          </a:schemeClr>
+                        </a:lnRef>
+                        <a:fillRef idx="1">
+                          <a:schemeClr val="accent1"/>
+                        </a:fillRef>
+                        <a:effectRef idx="0">
+                          <a:schemeClr val="accent1"/>
+                        </a:effectRef>
+                        <a:fontRef idx="minor">
+                          <a:schemeClr val="lt1"/>
+                        </a:fontRef>
+                      </wps:style>
+                      <wps:bodyPr rot="0" spcFirstLastPara="0" vertOverflow="overflow" horzOverflow="overflow" vert="horz" wrap="square" lIns="91440" tIns="45720" rIns="91440" bIns="45720" numCol="1" spcCol="0" rtlCol="0" fromWordArt="0" anchor="ctr" anchorCtr="0" forceAA="0" compatLnSpc="1">
+                        <a:prstTxWarp prst="textNoShape">
+                          <a:avLst/>
+                        </a:prstTxWarp>
+                        <a:noAutofit/>
+                      </wps:bodyPr>
+                    </wps:wsp>
+                  </a:graphicData>
+                </a:graphic>
+                <wp14:sizeRelH relativeFrom="margin">
+                  <wp14:pctWidth>0</wp14:pctWidth>
+                </wp14:sizeRelH>
+                <wp14:sizeRelV relativeFrom="margin">
+                  <wp14:pctHeight>0</wp14:pctHeight>
+                </wp14:sizeRelV>
+              </wp:anchor>
+            </w:drawing>
+          </mc:Choice>
+          <mc:Fallback>
+            <w:pict>
+              <v:oval w14:anchorId="5F5973CE" id="Oval 29" o:spid="_x0000_s1026" style="position:absolute;margin-left:90.75pt;margin-top:389.2pt;width:10.55pt;height:10.5pt;rotation:-287656fd;flip:x y;z-index:251696128;visibility:visible;mso-wrap-style:square;mso-width-percent:0;mso-height-percent:0;mso-wrap-distance-left:9pt;mso-wrap-distance-top:0;mso-wrap-distance-right:9pt;mso-wrap-distance-bottom:0;mso-position-horizontal:absolute;mso-position-horizontal-relative:text;mso-position-vertical:absolute;mso-position-vertical-relative:text;mso-width-percent:0;mso-height-percent:0;mso-width-relative:margin;mso-height-relative:margin;v-text-anchor:middle" o:gfxdata="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" filled="f" strokecolor="red" strokeweight="1pt">
+                <v:stroke joinstyle="miter"/>
+              </v:oval>
+            </w:pict>
+          </mc:Fallback>
+        </mc:AlternateContent>
+      </w:r>
+      <w:r>
+        <w:rPr>
+          <w:noProof/>
+        </w:rPr>
+        <mc:AlternateContent>
+          <mc:Choice Requires="wps">
+            <w:drawing>
+              <wp:anchor distT="0" distB="0" distL="114300" distR="114300" simplePos="0" relativeHeight="251689984" behindDoc="0" locked="0" layoutInCell="1" allowOverlap="1" wp14:anchorId="1D70D871" wp14:editId="0DD4C817">
+                <wp:simplePos x="0" y="0"/>
+                <wp:positionH relativeFrom="column">
+                  <wp:posOffset>752475</wp:posOffset>
+                </wp:positionH>
+                <wp:positionV relativeFrom="paragraph">
+                  <wp:posOffset>1704975</wp:posOffset>
+                </wp:positionV>
+                <wp:extent cx="133985" cy="133350"/>
+                <wp:effectExtent l="19050" t="19050" r="18415" b="19050"/>
+                <wp:wrapNone/>
+                <wp:docPr id="25" name="Oval 25"/>
+                <wp:cNvGraphicFramePr/>
+                <a:graphic xmlns:a="http://schemas.openxmlformats.org/drawingml/2006/main">
+                  <a:graphicData uri="http://schemas.microsoft.com/office/word/2010/wordprocessingShape">
+                    <wps:wsp>
+                      <wps:cNvSpPr/>
+                      <wps:spPr>
+                        <a:xfrm rot="21336643" flipH="1" flipV="1">
+                          <a:off x="0" y="0"/>
+                          <a:ext cx="133985" cy="133350"/>
+                        </a:xfrm>
+                        <a:prstGeom prst="ellipse">
+                          <a:avLst/>
+                        </a:prstGeom>
+                        <a:noFill/>
+                        <a:ln>
+                          <a:solidFill>
+                            <a:srgbClr val="FF0000"/>
+                          </a:solidFill>
+                        </a:ln>
+                      </wps:spPr>
+                      <wps:style>
+                        <a:lnRef idx="2">
+                          <a:schemeClr val="accent1">
+                            <a:shade val="50000"/>
+                          </a:schemeClr>
+                        </a:lnRef>
+                        <a:fillRef idx="1">
+                          <a:schemeClr val="accent1"/>
+                        </a:fillRef>
+                        <a:effectRef idx="0">
+                          <a:schemeClr val="accent1"/>
+                        </a:effectRef>
+                        <a:fontRef idx="minor">
+                          <a:schemeClr val="lt1"/>
+                        </a:fontRef>
+                      </wps:style>
+                      <wps:bodyPr rot="0" spcFirstLastPara="0" vertOverflow="overflow" horzOverflow="overflow" vert="horz" wrap="square" lIns="91440" tIns="45720" rIns="91440" bIns="45720" numCol="1" spcCol="0" rtlCol="0" fromWordArt="0" anchor="ctr" anchorCtr="0" forceAA="0" compatLnSpc="1">
+                        <a:prstTxWarp prst="textNoShape">
+                          <a:avLst/>
+                        </a:prstTxWarp>
+                        <a:noAutofit/>
+                      </wps:bodyPr>
+                    </wps:wsp>
+                  </a:graphicData>
+                </a:graphic>
+                <wp14:sizeRelH relativeFrom="margin">
+                  <wp14:pctWidth>0</wp14:pctWidth>
+                </wp14:sizeRelH>
+                <wp14:sizeRelV relativeFrom="margin">
+                  <wp14:pctHeight>0</wp14:pctHeight>
+                </wp14:sizeRelV>
+              </wp:anchor>
+            </w:drawing>
+          </mc:Choice>
+          <mc:Fallback>
+            <w:pict>
+              <v:oval w14:anchorId="0977AF15" id="Oval 25" o:spid="_x0000_s1026" style="position:absolute;margin-left:59.25pt;margin-top:134.25pt;width:10.55pt;height:10.5pt;rotation:-287656fd;flip:x y;z-index:251689984;visibility:visible;mso-wrap-style:square;mso-width-percent:0;mso-height-percent:0;mso-wrap-distance-left:9pt;mso-wrap-distance-top:0;mso-wrap-distance-right:9pt;mso-wrap-distance-bottom:0;mso-position-horizontal:absolute;mso-position-horizontal-relative:text;mso-position-vertical:absolute;mso-position-vertical-relative:text;mso-width-percent:0;mso-height-percent:0;mso-width-relative:margin;mso-height-relative:margin;v-text-anchor:middle" o:gfxdata="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" filled="f" strokecolor="red" strokeweight="1pt">
+                <v:stroke joinstyle="miter"/>
+              </v:oval>
+            </w:pict>
+          </mc:Fallback>
+        </mc:AlternateContent>
+      </w:r>
       <w:bookmarkStart w:id="0" w:name="_GoBack"/>
+      <w:r>
+        <w:rPr>
+          <w:noProof/>
+        </w:rPr>
+        <w:drawing>
+          <wp:anchor distT="0" distB="0" distL="114300" distR="114300" simplePos="0" relativeHeight="251691008" behindDoc="0" locked="0" layoutInCell="1" allowOverlap="1" wp14:anchorId="7968348C" wp14:editId="370CE5CF">
+            <wp:simplePos x="0" y="0"/>
+            <wp:positionH relativeFrom="column">
+              <wp:posOffset>-886460</wp:posOffset>
+            </wp:positionH>
+            <wp:positionV relativeFrom="paragraph">
+              <wp:posOffset>3381375</wp:posOffset>
+            </wp:positionV>
+            <wp:extent cx="3667125" cy="2750185"/>
+            <wp:effectExtent l="0" t="0" r="9525" b="0"/>
+            <wp:wrapTopAndBottom/>
+            <wp:docPr id="26" name="Picture 26"/>
+            <wp:cNvGraphicFramePr>
+              <a:graphicFrameLocks xmlns:a="http://schemas.openxmlformats.org/drawingml/2006/main" noChangeAspect="1"/>
+            </wp:cNvGraphicFramePr>
+            <a:graphic xmlns:a="http://schemas.openxmlformats.org/drawingml/2006/main">
+              <a:graphicData uri="http://schemas.openxmlformats.org/drawingml/2006/picture">
+                <pic:pic xmlns:pic="http://schemas.openxmlformats.org/drawingml/2006/picture">
+                  <pic:nvPicPr>
+                    <pic:cNvPr id="26" name="HW1P2fig10b.png"/>
+                    <pic:cNvPicPr/>
+                  </pic:nvPicPr>
+                  <pic:blipFill>
+                    <a:blip r:embed="rId18">
+                      <a:extLst>
+                        <a:ext uri="{28A0092B-C50C-407E-A947-70E740481C1C}">
+                          <a14:useLocalDpi xmlns:a14="http://schemas.microsoft.com/office/drawing/2010/main" val="0"/>
+                        </a:ext>
+                      </a:extLst>
+                    </a:blip>
+                    <a:stretch>
+                      <a:fillRect/>
+                    </a:stretch>
+                  </pic:blipFill>
+                  <pic:spPr>
+                    <a:xfrm>
+                      <a:off x="0" y="0"/>
+                      <a:ext cx="3667125" cy="2750185"/>
+                    </a:xfrm>
+                    <a:prstGeom prst="rect">
+                      <a:avLst/>
+                    </a:prstGeom>
+                  </pic:spPr>
+                </pic:pic>
+              </a:graphicData>
+            </a:graphic>
+            <wp14:sizeRelH relativeFrom="margin">
+              <wp14:pctWidth>0</wp14:pctWidth>
+            </wp14:sizeRelH>
+            <wp14:sizeRelV relativeFrom="margin">
+              <wp14:pctHeight>0</wp14:pctHeight>
+            </wp14:sizeRelV>
+          </wp:anchor>
+        </w:drawing>
+      </w:r>
       <w:bookmarkEnd w:id="0"/>
+      <w:r>
+        <w:rPr>
+          <w:noProof/>
+        </w:rPr>
+        <w:drawing>
+          <wp:anchor distT="0" distB="0" distL="114300" distR="114300" simplePos="0" relativeHeight="251692032" behindDoc="0" locked="0" layoutInCell="1" allowOverlap="1" wp14:anchorId="0FEF5877" wp14:editId="04D90CAC">
+            <wp:simplePos x="0" y="0"/>
+            <wp:positionH relativeFrom="page">
+              <wp:align>right</wp:align>
+            </wp:positionH>
+            <wp:positionV relativeFrom="paragraph">
+              <wp:posOffset>3267075</wp:posOffset>
+            </wp:positionV>
+            <wp:extent cx="4108450" cy="3081020"/>
+            <wp:effectExtent l="0" t="0" r="6350" b="5080"/>
+            <wp:wrapTopAndBottom/>
+            <wp:docPr id="27" name="Picture 27"/>
+            <wp:cNvGraphicFramePr>
+              <a:graphicFrameLocks xmlns:a="http://schemas.openxmlformats.org/drawingml/2006/main" noChangeAspect="1"/>
+            </wp:cNvGraphicFramePr>
+            <a:graphic xmlns:a="http://schemas.openxmlformats.org/drawingml/2006/main">
+              <a:graphicData uri="http://schemas.openxmlformats.org/drawingml/2006/picture">
+                <pic:pic xmlns:pic="http://schemas.openxmlformats.org/drawingml/2006/picture">
+                  <pic:nvPicPr>
+                    <pic:cNvPr id="27" name="HW1P2fig10a.png"/>
+                    <pic:cNvPicPr/>
+                  </pic:nvPicPr>
+                  <pic:blipFill>
+                    <a:blip r:embed="rId19">
+                      <a:extLst>
+                        <a:ext uri="{28A0092B-C50C-407E-A947-70E740481C1C}">
+                          <a14:useLocalDpi xmlns:a14="http://schemas.microsoft.com/office/drawing/2010/main" val="0"/>
+                        </a:ext>
+                      </a:extLst>
+                    </a:blip>
+                    <a:stretch>
+                      <a:fillRect/>
+                    </a:stretch>
+                  </pic:blipFill>
+                  <pic:spPr>
+                    <a:xfrm>
+                      <a:off x="0" y="0"/>
+                      <a:ext cx="4108450" cy="3081020"/>
+                    </a:xfrm>
+                    <a:prstGeom prst="rect">
+                      <a:avLst/>
+                    </a:prstGeom>
+                  </pic:spPr>
+                </pic:pic>
+              </a:graphicData>
+            </a:graphic>
+            <wp14:sizeRelH relativeFrom="margin">
+              <wp14:pctWidth>0</wp14:pctWidth>
+            </wp14:sizeRelH>
+            <wp14:sizeRelV relativeFrom="margin">
+              <wp14:pctHeight>0</wp14:pctHeight>
+            </wp14:sizeRelV>
+          </wp:anchor>
+        </w:drawing>
+      </w:r>
+      <w:r>
+        <w:rPr>
+          <w:noProof/>
+        </w:rPr>
+        <w:drawing>
+          <wp:anchor distT="0" distB="0" distL="114300" distR="114300" simplePos="0" relativeHeight="251684864" behindDoc="0" locked="0" layoutInCell="1" allowOverlap="1" wp14:anchorId="3422A6D6" wp14:editId="15C7C721">
+            <wp:simplePos x="0" y="0"/>
+            <wp:positionH relativeFrom="page">
+              <wp:align>right</wp:align>
+            </wp:positionH>
+            <wp:positionV relativeFrom="paragraph">
+              <wp:posOffset>0</wp:posOffset>
+            </wp:positionV>
+            <wp:extent cx="4037330" cy="3028950"/>
+            <wp:effectExtent l="0" t="0" r="1270" b="0"/>
+            <wp:wrapTopAndBottom/>
+            <wp:docPr id="22" name="Picture 22"/>
+            <wp:cNvGraphicFramePr>
+              <a:graphicFrameLocks xmlns:a="http://schemas.openxmlformats.org/drawingml/2006/main" noChangeAspect="1"/>
+            </wp:cNvGraphicFramePr>
+            <a:graphic xmlns:a="http://schemas.openxmlformats.org/drawingml/2006/main">
+              <a:graphicData uri="http://schemas.openxmlformats.org/drawingml/2006/picture">
+                <pic:pic xmlns:pic="http://schemas.openxmlformats.org/drawingml/2006/picture">
+                  <pic:nvPicPr>
+                    <pic:cNvPr id="22" name="HW1P2fig9a.png"/>
+                    <pic:cNvPicPr/>
+                  </pic:nvPicPr>
+                  <pic:blipFill>
+                    <a:blip r:embed="rId20">
+                      <a:extLst>
+                        <a:ext uri="{28A0092B-C50C-407E-A947-70E740481C1C}">
+                          <a14:useLocalDpi xmlns:a14="http://schemas.microsoft.com/office/drawing/2010/main" val="0"/>
+                        </a:ext>
+                      </a:extLst>
+                    </a:blip>
+                    <a:stretch>
+                      <a:fillRect/>
+                    </a:stretch>
+                  </pic:blipFill>
+                  <pic:spPr>
+                    <a:xfrm>
+                      <a:off x="0" y="0"/>
+                      <a:ext cx="4037330" cy="3028950"/>
+                    </a:xfrm>
+                    <a:prstGeom prst="rect">
+                      <a:avLst/>
+                    </a:prstGeom>
+                  </pic:spPr>
+                </pic:pic>
+              </a:graphicData>
+            </a:graphic>
+            <wp14:sizeRelH relativeFrom="margin">
+              <wp14:pctWidth>0</wp14:pctWidth>
+            </wp14:sizeRelH>
+            <wp14:sizeRelV relativeFrom="margin">
+              <wp14:pctHeight>0</wp14:pctHeight>
+            </wp14:sizeRelV>
+          </wp:anchor>
+        </w:drawing>
+      </w:r>
+      <w:r>
+        <w:rPr>
+          <w:noProof/>
+        </w:rPr>
+        <w:drawing>
+          <wp:anchor distT="0" distB="0" distL="114300" distR="114300" simplePos="0" relativeHeight="251685888" behindDoc="0" locked="0" layoutInCell="1" allowOverlap="1" wp14:anchorId="78380FC0" wp14:editId="2C2EE9A6">
+            <wp:simplePos x="0" y="0"/>
+            <wp:positionH relativeFrom="margin">
+              <wp:posOffset>-828675</wp:posOffset>
+            </wp:positionH>
+            <wp:positionV relativeFrom="paragraph">
+              <wp:posOffset>0</wp:posOffset>
+            </wp:positionV>
+            <wp:extent cx="3562350" cy="2672080"/>
+            <wp:effectExtent l="0" t="0" r="0" b="0"/>
+            <wp:wrapTopAndBottom/>
+            <wp:docPr id="23" name="Picture 23"/>
+            <wp:cNvGraphicFramePr>
+              <a:graphicFrameLocks xmlns:a="http://schemas.openxmlformats.org/drawingml/2006/main" noChangeAspect="1"/>
+            </wp:cNvGraphicFramePr>
+            <a:graphic xmlns:a="http://schemas.openxmlformats.org/drawingml/2006/main">
+              <a:graphicData uri="http://schemas.openxmlformats.org/drawingml/2006/picture">
+                <pic:pic xmlns:pic="http://schemas.openxmlformats.org/drawingml/2006/picture">
+                  <pic:nvPicPr>
+                    <pic:cNvPr id="23" name="HW1P2fig9b.png"/>
+                    <pic:cNvPicPr/>
+                  </pic:nvPicPr>
+                  <pic:blipFill>
+                    <a:blip r:embed="rId21">
+                      <a:extLst>
+                        <a:ext uri="{28A0092B-C50C-407E-A947-70E740481C1C}">
+                          <a14:useLocalDpi xmlns:a14="http://schemas.microsoft.com/office/drawing/2010/main" val="0"/>
+                        </a:ext>
+                      </a:extLst>
+                    </a:blip>
+                    <a:stretch>
+                      <a:fillRect/>
+                    </a:stretch>
+                  </pic:blipFill>
+                  <pic:spPr>
+                    <a:xfrm>
+                      <a:off x="0" y="0"/>
+                      <a:ext cx="3562350" cy="2672080"/>
+                    </a:xfrm>
+                    <a:prstGeom prst="rect">
+                      <a:avLst/>
+                    </a:prstGeom>
+                  </pic:spPr>
+                </pic:pic>
+              </a:graphicData>
+            </a:graphic>
+            <wp14:sizeRelH relativeFrom="margin">
+              <wp14:pctWidth>0</wp14:pctWidth>
+            </wp14:sizeRelH>
+            <wp14:sizeRelV relativeFrom="margin">
+              <wp14:pctHeight>0</wp14:pctHeight>
+            </wp14:sizeRelV>
+          </wp:anchor>
+        </w:drawing>
+      </w:r>
     </w:p>
-    <w:p/>
-    <w:p/>
     <w:p/>
     <w:p/>
     <w:p/>
@@ -1118,7 +2155,7 @@
 </file>
 
 <file path=word/styles.xml><?xml version="1.0" encoding="utf-8"?>
-<w:styles xmlns:mc="http://schemas.openxmlformats.org/markup-compatibility/2006" xmlns:r="http://schemas.openxmlformats.org/officeDocument/2006/relationships" xmlns:w="http://schemas.openxmlformats.org/wordprocessingml/2006/main" xmlns:w14="http://schemas.microsoft.com/office/word/2010/wordml" xmlns:w15="http://schemas.microsoft.com/office/word/2012/wordml" xmlns:w16cid="http://schemas.microsoft.com/office/word/2016/wordml/cid" xmlns:w16se="http://schemas.microsoft.com/office/word/2015/wordml/symex" mc:Ignorable="w14 w15 w16se w16cid">
+<w:styles xmlns:mc="http://schemas.openxmlformats.org/markup-compatibility/2006" xmlns:r="http://schemas.openxmlformats.org/officeDocument/2006/relationships" xmlns:w="http://schemas.openxmlformats.org/wordprocessingml/2006/main" xmlns:w14="http://schemas.microsoft.com/office/word/2010/wordml" xmlns:w15="http://schemas.microsoft.com/office/word/2012/wordml" xmlns:w16se="http://schemas.microsoft.com/office/word/2015/wordml/symex" mc:Ignorable="w14 w15 w16se">
   <w:docDefaults>
     <w:rPrDefault>
       <w:rPr>
@@ -1134,7 +2171,7 @@
       </w:pPr>
     </w:pPrDefault>
   </w:docDefaults>
-  <w:latentStyles w:defLockedState="0" w:defUIPriority="99" w:defSemiHidden="0" w:defUnhideWhenUsed="0" w:defQFormat="0" w:count="375">
+  <w:latentStyles w:defLockedState="0" w:defUIPriority="99" w:defSemiHidden="0" w:defUnhideWhenUsed="0" w:defQFormat="0" w:count="371">
     <w:lsdException w:name="Normal" w:uiPriority="0" w:qFormat="1"/>
     <w:lsdException w:name="heading 1" w:uiPriority="9" w:qFormat="1"/>
     <w:lsdException w:name="heading 2" w:semiHidden="1" w:uiPriority="9" w:unhideWhenUsed="1" w:qFormat="1"/>
@@ -1240,6 +2277,7 @@
     <w:lsdException w:name="HTML Sample" w:semiHidden="1" w:unhideWhenUsed="1"/>
     <w:lsdException w:name="HTML Typewriter" w:semiHidden="1" w:unhideWhenUsed="1"/>
     <w:lsdException w:name="HTML Variable" w:semiHidden="1" w:unhideWhenUsed="1"/>
+    <w:lsdException w:name="Normal Table" w:semiHidden="1" w:unhideWhenUsed="1"/>
     <w:lsdException w:name="annotation subject" w:semiHidden="1" w:unhideWhenUsed="1"/>
     <w:lsdException w:name="No List" w:semiHidden="1" w:unhideWhenUsed="1"/>
     <w:lsdException w:name="Outline List 1" w:semiHidden="1" w:unhideWhenUsed="1"/>
@@ -1283,8 +2321,10 @@
     <w:lsdException w:name="Table Elegant" w:semiHidden="1" w:unhideWhenUsed="1"/>
     <w:lsdException w:name="Table Professional" w:semiHidden="1" w:unhideWhenUsed="1"/>
     <w:lsdException w:name="Table Subtle 1" w:semiHidden="1" w:unhideWhenUsed="1"/>
+    <w:lsdException w:name="Table Subtle 2" w:semiHidden="1" w:unhideWhenUsed="1"/>
     <w:lsdException w:name="Table Web 1" w:semiHidden="1" w:unhideWhenUsed="1"/>
     <w:lsdException w:name="Table Web 2" w:semiHidden="1" w:unhideWhenUsed="1"/>
+    <w:lsdException w:name="Table Web 3" w:semiHidden="1" w:unhideWhenUsed="1"/>
     <w:lsdException w:name="Balloon Text" w:semiHidden="1" w:unhideWhenUsed="1"/>
     <w:lsdException w:name="Table Grid" w:uiPriority="39"/>
     <w:lsdException w:name="Table Theme" w:semiHidden="1" w:unhideWhenUsed="1"/>
@@ -1503,10 +2543,6 @@
     <w:lsdException w:name="List Table 5 Dark Accent 6" w:uiPriority="50"/>
     <w:lsdException w:name="List Table 6 Colorful Accent 6" w:uiPriority="51"/>
     <w:lsdException w:name="List Table 7 Colorful Accent 6" w:uiPriority="52"/>
-    <w:lsdException w:name="Mention" w:semiHidden="1" w:unhideWhenUsed="1"/>
-    <w:lsdException w:name="Smart Hyperlink" w:semiHidden="1" w:unhideWhenUsed="1"/>
-    <w:lsdException w:name="Hashtag" w:semiHidden="1" w:unhideWhenUsed="1"/>
-    <w:lsdException w:name="Unresolved Mention" w:semiHidden="1" w:unhideWhenUsed="1"/>
   </w:latentStyles>
   <w:style w:type="paragraph" w:default="1" w:styleId="Normal">
     <w:name w:val="Normal"/>
@@ -1628,6 +2664,36 @@
     <w:rsid w:val="00F45FE7"/>
     <w:rPr>
       <w:color w:val="A020F0"/>
+    </w:rPr>
+  </w:style>
+  <w:style w:type="paragraph" w:styleId="BalloonText">
+    <w:name w:val="Balloon Text"/>
+    <w:basedOn w:val="Normal"/>
+    <w:link w:val="BalloonTextChar"/>
+    <w:uiPriority w:val="99"/>
+    <w:semiHidden/>
+    <w:unhideWhenUsed/>
+    <w:rsid w:val="00B06399"/>
+    <w:pPr>
+      <w:spacing w:after="0" w:line="240" w:lineRule="auto"/>
+    </w:pPr>
+    <w:rPr>
+      <w:rFonts w:ascii="Segoe UI" w:hAnsi="Segoe UI" w:cs="Segoe UI"/>
+      <w:sz w:val="18"/>
+      <w:szCs w:val="18"/>
+    </w:rPr>
+  </w:style>
+  <w:style w:type="character" w:customStyle="1" w:styleId="BalloonTextChar">
+    <w:name w:val="Balloon Text Char"/>
+    <w:basedOn w:val="DefaultParagraphFont"/>
+    <w:link w:val="BalloonText"/>
+    <w:uiPriority w:val="99"/>
+    <w:semiHidden/>
+    <w:rsid w:val="00B06399"/>
+    <w:rPr>
+      <w:rFonts w:ascii="Segoe UI" w:hAnsi="Segoe UI" w:cs="Segoe UI"/>
+      <w:sz w:val="18"/>
+      <w:szCs w:val="18"/>
     </w:rPr>
   </w:style>
 </w:styles>

</xml_diff>